<commit_message>
nmv 28 03 2025
</commit_message>
<xml_diff>
--- a/TS Jatai Ghanam Project/TS 5.6/TS 5.6 Ghanam Malayalam Corrections.docx
+++ b/TS Jatai Ghanam Project/TS 5.6/TS 5.6 Ghanam Malayalam Corrections.docx
@@ -80,10 +80,9 @@
           <w:bCs/>
           <w:sz w:val="32"/>
           <w:szCs w:val="32"/>
-          <w:highlight w:val="red"/>
           <w:u w:val="single"/>
         </w:rPr>
-        <w:t>?????</w:t>
+        <w:t>31st Mar 2025</w:t>
       </w:r>
     </w:p>
     <w:p>
@@ -3677,6 +3676,7 @@
                 <w:color w:val="000000"/>
                 <w:sz w:val="32"/>
                 <w:szCs w:val="32"/>
+                <w:lang w:val="it-IT"/>
               </w:rPr>
             </w:pPr>
             <w:r>
@@ -3685,6 +3685,7 @@
                 <w:color w:val="000000"/>
                 <w:sz w:val="32"/>
                 <w:szCs w:val="32"/>
+                <w:lang w:val="it-IT"/>
               </w:rPr>
               <w:t>G</w:t>
             </w:r>
@@ -3694,15 +3695,17 @@
                 <w:color w:val="000000"/>
                 <w:sz w:val="27"/>
                 <w:szCs w:val="32"/>
-              </w:rPr>
-              <w:t>–</w:t>
-            </w:r>
-            <w:r>
-              <w:rPr>
-                <w:rFonts w:ascii="BRH Malayalam Extra" w:hAnsi="BRH Malayalam Extra" w:cs="BRH Malayalam Extra"/>
-                <w:color w:val="000000"/>
-                <w:sz w:val="32"/>
-                <w:szCs w:val="32"/>
+                <w:lang w:val="it-IT"/>
+              </w:rPr>
+              <w:t>–</w:t>
+            </w:r>
+            <w:r>
+              <w:rPr>
+                <w:rFonts w:ascii="BRH Malayalam Extra" w:hAnsi="BRH Malayalam Extra" w:cs="BRH Malayalam Extra"/>
+                <w:color w:val="000000"/>
+                <w:sz w:val="32"/>
+                <w:szCs w:val="32"/>
+                <w:lang w:val="it-IT"/>
               </w:rPr>
               <w:t>p öez—YxZy öezYx ¥Zõ</w:t>
             </w:r>
@@ -3712,15 +3715,17 @@
                 <w:color w:val="000000"/>
                 <w:sz w:val="27"/>
                 <w:szCs w:val="32"/>
-              </w:rPr>
-              <w:t>–</w:t>
-            </w:r>
-            <w:r>
-              <w:rPr>
-                <w:rFonts w:ascii="BRH Malayalam Extra" w:hAnsi="BRH Malayalam Extra" w:cs="BRH Malayalam Extra"/>
-                <w:color w:val="000000"/>
-                <w:sz w:val="32"/>
-                <w:szCs w:val="32"/>
+                <w:lang w:val="it-IT"/>
+              </w:rPr>
+              <w:t>–</w:t>
+            </w:r>
+            <w:r>
+              <w:rPr>
+                <w:rFonts w:ascii="BRH Malayalam Extra" w:hAnsi="BRH Malayalam Extra" w:cs="BRH Malayalam Extra"/>
+                <w:color w:val="000000"/>
+                <w:sz w:val="32"/>
+                <w:szCs w:val="32"/>
+                <w:lang w:val="it-IT"/>
               </w:rPr>
               <w:t>¤¤pp öez—</w:t>
             </w:r>
@@ -3731,6 +3736,7 @@
                 <w:sz w:val="32"/>
                 <w:szCs w:val="32"/>
                 <w:highlight w:val="yellow"/>
+                <w:lang w:val="it-IT"/>
               </w:rPr>
               <w:t>Y</w:t>
             </w:r>
@@ -3740,15 +3746,17 @@
                 <w:color w:val="000000"/>
                 <w:sz w:val="27"/>
                 <w:szCs w:val="32"/>
-              </w:rPr>
-              <w:t>–</w:t>
-            </w:r>
-            <w:r>
-              <w:rPr>
-                <w:rFonts w:ascii="BRH Malayalam Extra" w:hAnsi="BRH Malayalam Extra" w:cs="BRH Malayalam Extra"/>
-                <w:color w:val="000000"/>
-                <w:sz w:val="32"/>
-                <w:szCs w:val="32"/>
+                <w:lang w:val="it-IT"/>
+              </w:rPr>
+              <w:t>–</w:t>
+            </w:r>
+            <w:r>
+              <w:rPr>
+                <w:rFonts w:ascii="BRH Malayalam Extra" w:hAnsi="BRH Malayalam Extra" w:cs="BRH Malayalam Extra"/>
+                <w:color w:val="000000"/>
+                <w:sz w:val="32"/>
+                <w:szCs w:val="32"/>
+                <w:lang w:val="it-IT"/>
               </w:rPr>
               <w:t xml:space="preserve"> Zõ¥ax</w:t>
             </w:r>
@@ -3758,15 +3766,17 @@
                 <w:color w:val="000000"/>
                 <w:sz w:val="27"/>
                 <w:szCs w:val="32"/>
-              </w:rPr>
-              <w:t>–</w:t>
-            </w:r>
-            <w:r>
-              <w:rPr>
-                <w:rFonts w:ascii="BRH Malayalam Extra" w:hAnsi="BRH Malayalam Extra" w:cs="BRH Malayalam Extra"/>
-                <w:color w:val="000000"/>
-                <w:sz w:val="32"/>
-                <w:szCs w:val="32"/>
+                <w:lang w:val="it-IT"/>
+              </w:rPr>
+              <w:t>–</w:t>
+            </w:r>
+            <w:r>
+              <w:rPr>
+                <w:rFonts w:ascii="BRH Malayalam Extra" w:hAnsi="BRH Malayalam Extra" w:cs="BRH Malayalam Extra"/>
+                <w:color w:val="000000"/>
+                <w:sz w:val="32"/>
+                <w:szCs w:val="32"/>
+                <w:lang w:val="it-IT"/>
               </w:rPr>
               <w:t xml:space="preserve"> A¥ax˜ öezYx ¥Zõ</w:t>
             </w:r>
@@ -3776,15 +3786,17 @@
                 <w:color w:val="000000"/>
                 <w:sz w:val="27"/>
                 <w:szCs w:val="32"/>
-              </w:rPr>
-              <w:t>–</w:t>
-            </w:r>
-            <w:r>
-              <w:rPr>
-                <w:rFonts w:ascii="BRH Malayalam Extra" w:hAnsi="BRH Malayalam Extra" w:cs="BRH Malayalam Extra"/>
-                <w:color w:val="000000"/>
-                <w:sz w:val="32"/>
-                <w:szCs w:val="32"/>
+                <w:lang w:val="it-IT"/>
+              </w:rPr>
+              <w:t>–</w:t>
+            </w:r>
+            <w:r>
+              <w:rPr>
+                <w:rFonts w:ascii="BRH Malayalam Extra" w:hAnsi="BRH Malayalam Extra" w:cs="BRH Malayalam Extra"/>
+                <w:color w:val="000000"/>
+                <w:sz w:val="32"/>
+                <w:szCs w:val="32"/>
+                <w:lang w:val="it-IT"/>
               </w:rPr>
               <w:t>¤¤pp öez—</w:t>
             </w:r>
@@ -3795,6 +3807,7 @@
                 <w:sz w:val="32"/>
                 <w:szCs w:val="32"/>
                 <w:highlight w:val="yellow"/>
+                <w:lang w:val="it-IT"/>
               </w:rPr>
               <w:t>Y</w:t>
             </w:r>
@@ -3804,15 +3817,17 @@
                 <w:color w:val="000000"/>
                 <w:sz w:val="27"/>
                 <w:szCs w:val="32"/>
-              </w:rPr>
-              <w:t>–</w:t>
-            </w:r>
-            <w:r>
-              <w:rPr>
-                <w:rFonts w:ascii="BRH Malayalam Extra" w:hAnsi="BRH Malayalam Extra" w:cs="BRH Malayalam Extra"/>
-                <w:color w:val="000000"/>
-                <w:sz w:val="32"/>
-                <w:szCs w:val="32"/>
+                <w:lang w:val="it-IT"/>
+              </w:rPr>
+              <w:t>–</w:t>
+            </w:r>
+            <w:r>
+              <w:rPr>
+                <w:rFonts w:ascii="BRH Malayalam Extra" w:hAnsi="BRH Malayalam Extra" w:cs="BRH Malayalam Extra"/>
+                <w:color w:val="000000"/>
+                <w:sz w:val="32"/>
+                <w:szCs w:val="32"/>
+                <w:lang w:val="it-IT"/>
               </w:rPr>
               <w:t xml:space="preserve"> Zõ¥ax˜ | </w:t>
             </w:r>
@@ -3834,6 +3849,7 @@
                 <w:color w:val="000000"/>
                 <w:sz w:val="32"/>
                 <w:szCs w:val="32"/>
+                <w:lang w:val="it-IT"/>
               </w:rPr>
             </w:pPr>
             <w:r>
@@ -3842,6 +3858,7 @@
                 <w:color w:val="000000"/>
                 <w:sz w:val="32"/>
                 <w:szCs w:val="32"/>
+                <w:lang w:val="it-IT"/>
               </w:rPr>
               <w:t>(</w:t>
             </w:r>
@@ -3850,6 +3867,7 @@
                 <w:rFonts w:cs="BRH Malayalam Extra"/>
                 <w:color w:val="000000"/>
                 <w:szCs w:val="32"/>
+                <w:lang w:val="it-IT"/>
               </w:rPr>
               <w:t>26</w:t>
             </w:r>
@@ -3859,6 +3877,7 @@
                 <w:color w:val="000000"/>
                 <w:sz w:val="32"/>
                 <w:szCs w:val="32"/>
+                <w:lang w:val="it-IT"/>
               </w:rPr>
               <w:t>)</w:t>
             </w:r>
@@ -3867,6 +3886,7 @@
                 <w:rFonts w:cs="BRH Malayalam Extra"/>
                 <w:color w:val="000000"/>
                 <w:szCs w:val="32"/>
+                <w:lang w:val="it-IT"/>
               </w:rPr>
               <w:t>[P16</w:t>
             </w:r>
@@ -3876,6 +3896,7 @@
                 <w:color w:val="000000"/>
                 <w:sz w:val="32"/>
                 <w:szCs w:val="32"/>
+                <w:lang w:val="it-IT"/>
               </w:rPr>
               <w:t xml:space="preserve">] </w:t>
             </w:r>
@@ -3884,6 +3905,7 @@
                 <w:rFonts w:cs="BRH Malayalam Extra"/>
                 <w:color w:val="000000"/>
                 <w:szCs w:val="32"/>
+                <w:lang w:val="it-IT"/>
               </w:rPr>
               <w:t>5</w:t>
             </w:r>
@@ -3893,6 +3915,7 @@
                 <w:color w:val="000000"/>
                 <w:sz w:val="32"/>
                 <w:szCs w:val="32"/>
+                <w:lang w:val="it-IT"/>
               </w:rPr>
               <w:t>.</w:t>
             </w:r>
@@ -3901,6 +3924,7 @@
                 <w:rFonts w:cs="BRH Malayalam Extra"/>
                 <w:color w:val="000000"/>
                 <w:szCs w:val="32"/>
+                <w:lang w:val="it-IT"/>
               </w:rPr>
               <w:t>6</w:t>
             </w:r>
@@ -3910,6 +3934,7 @@
                 <w:color w:val="000000"/>
                 <w:sz w:val="32"/>
                 <w:szCs w:val="32"/>
+                <w:lang w:val="it-IT"/>
               </w:rPr>
               <w:t>.</w:t>
             </w:r>
@@ -3918,6 +3943,7 @@
                 <w:rFonts w:cs="BRH Malayalam Extra"/>
                 <w:color w:val="000000"/>
                 <w:szCs w:val="32"/>
+                <w:lang w:val="it-IT"/>
               </w:rPr>
               <w:t>4</w:t>
             </w:r>
@@ -3927,6 +3953,7 @@
                 <w:color w:val="000000"/>
                 <w:sz w:val="32"/>
                 <w:szCs w:val="32"/>
+                <w:lang w:val="it-IT"/>
               </w:rPr>
               <w:t>.</w:t>
             </w:r>
@@ -3935,6 +3962,7 @@
                 <w:rFonts w:cs="BRH Malayalam Extra"/>
                 <w:color w:val="000000"/>
                 <w:szCs w:val="32"/>
+                <w:lang w:val="it-IT"/>
               </w:rPr>
               <w:t>2</w:t>
             </w:r>
@@ -3944,6 +3972,7 @@
                 <w:color w:val="000000"/>
                 <w:sz w:val="32"/>
                 <w:szCs w:val="32"/>
+                <w:lang w:val="it-IT"/>
               </w:rPr>
               <w:t>(</w:t>
             </w:r>
@@ -3952,6 +3981,7 @@
                 <w:rFonts w:cs="BRH Malayalam Extra"/>
                 <w:color w:val="000000"/>
                 <w:szCs w:val="32"/>
+                <w:lang w:val="it-IT"/>
               </w:rPr>
               <w:t>24</w:t>
             </w:r>
@@ -3961,6 +3991,7 @@
                 <w:color w:val="000000"/>
                 <w:sz w:val="32"/>
                 <w:szCs w:val="32"/>
+                <w:lang w:val="it-IT"/>
               </w:rPr>
               <w:t>)- G</w:t>
             </w:r>
@@ -3970,15 +4001,17 @@
                 <w:color w:val="000000"/>
                 <w:sz w:val="27"/>
                 <w:szCs w:val="32"/>
-              </w:rPr>
-              <w:t>–</w:t>
-            </w:r>
-            <w:r>
-              <w:rPr>
-                <w:rFonts w:ascii="BRH Malayalam Extra" w:hAnsi="BRH Malayalam Extra" w:cs="BRH Malayalam Extra"/>
-                <w:color w:val="000000"/>
-                <w:sz w:val="32"/>
-                <w:szCs w:val="32"/>
+                <w:lang w:val="it-IT"/>
+              </w:rPr>
+              <w:t>–</w:t>
+            </w:r>
+            <w:r>
+              <w:rPr>
+                <w:rFonts w:ascii="BRH Malayalam Extra" w:hAnsi="BRH Malayalam Extra" w:cs="BRH Malayalam Extra"/>
+                <w:color w:val="000000"/>
+                <w:sz w:val="32"/>
+                <w:szCs w:val="32"/>
+                <w:lang w:val="it-IT"/>
               </w:rPr>
               <w:t>p | öez</w:t>
             </w:r>
@@ -3988,15 +4021,17 @@
                 <w:color w:val="000000"/>
                 <w:sz w:val="27"/>
                 <w:szCs w:val="32"/>
-              </w:rPr>
-              <w:t>–</w:t>
-            </w:r>
-            <w:r>
-              <w:rPr>
-                <w:rFonts w:ascii="BRH Malayalam Extra" w:hAnsi="BRH Malayalam Extra" w:cs="BRH Malayalam Extra"/>
-                <w:color w:val="000000"/>
-                <w:sz w:val="32"/>
-                <w:szCs w:val="32"/>
+                <w:lang w:val="it-IT"/>
+              </w:rPr>
+              <w:t>–</w:t>
+            </w:r>
+            <w:r>
+              <w:rPr>
+                <w:rFonts w:ascii="BRH Malayalam Extra" w:hAnsi="BRH Malayalam Extra" w:cs="BRH Malayalam Extra"/>
+                <w:color w:val="000000"/>
+                <w:sz w:val="32"/>
+                <w:szCs w:val="32"/>
+                <w:lang w:val="it-IT"/>
               </w:rPr>
               <w:t>Yx</w:t>
             </w:r>
@@ -4006,15 +4041,17 @@
                 <w:color w:val="000000"/>
                 <w:sz w:val="27"/>
                 <w:szCs w:val="32"/>
-              </w:rPr>
-              <w:t>–</w:t>
-            </w:r>
-            <w:r>
-              <w:rPr>
-                <w:rFonts w:ascii="BRH Malayalam Extra" w:hAnsi="BRH Malayalam Extra" w:cs="BRH Malayalam Extra"/>
-                <w:color w:val="000000"/>
-                <w:sz w:val="32"/>
-                <w:szCs w:val="32"/>
+                <w:lang w:val="it-IT"/>
+              </w:rPr>
+              <w:t>–</w:t>
+            </w:r>
+            <w:r>
+              <w:rPr>
+                <w:rFonts w:ascii="BRH Malayalam Extra" w:hAnsi="BRH Malayalam Extra" w:cs="BRH Malayalam Extra"/>
+                <w:color w:val="000000"/>
+                <w:sz w:val="32"/>
+                <w:szCs w:val="32"/>
+                <w:lang w:val="it-IT"/>
               </w:rPr>
               <w:t>Zy</w:t>
             </w:r>
@@ -4024,15 +4061,17 @@
                 <w:color w:val="000000"/>
                 <w:sz w:val="27"/>
                 <w:szCs w:val="32"/>
-              </w:rPr>
-              <w:t>–</w:t>
-            </w:r>
-            <w:r>
-              <w:rPr>
-                <w:rFonts w:ascii="BRH Malayalam Extra" w:hAnsi="BRH Malayalam Extra" w:cs="BRH Malayalam Extra"/>
-                <w:color w:val="000000"/>
-                <w:sz w:val="32"/>
-                <w:szCs w:val="32"/>
+                <w:lang w:val="it-IT"/>
+              </w:rPr>
+              <w:t>–</w:t>
+            </w:r>
+            <w:r>
+              <w:rPr>
+                <w:rFonts w:ascii="BRH Malayalam Extra" w:hAnsi="BRH Malayalam Extra" w:cs="BRH Malayalam Extra"/>
+                <w:color w:val="000000"/>
+                <w:sz w:val="32"/>
+                <w:szCs w:val="32"/>
+                <w:lang w:val="it-IT"/>
               </w:rPr>
               <w:t xml:space="preserve"> | A¥ax˜ |</w:t>
             </w:r>
@@ -4049,6 +4088,7 @@
                 <w:color w:val="000000"/>
                 <w:sz w:val="32"/>
                 <w:szCs w:val="32"/>
+                <w:lang w:val="it-IT"/>
               </w:rPr>
             </w:pPr>
             <w:r>
@@ -4057,6 +4097,7 @@
                 <w:color w:val="000000"/>
                 <w:sz w:val="32"/>
                 <w:szCs w:val="32"/>
+                <w:lang w:val="it-IT"/>
               </w:rPr>
               <w:t>G</w:t>
             </w:r>
@@ -4066,15 +4107,17 @@
                 <w:color w:val="000000"/>
                 <w:sz w:val="27"/>
                 <w:szCs w:val="32"/>
-              </w:rPr>
-              <w:t>–</w:t>
-            </w:r>
-            <w:r>
-              <w:rPr>
-                <w:rFonts w:ascii="BRH Malayalam Extra" w:hAnsi="BRH Malayalam Extra" w:cs="BRH Malayalam Extra"/>
-                <w:color w:val="000000"/>
-                <w:sz w:val="32"/>
-                <w:szCs w:val="32"/>
+                <w:lang w:val="it-IT"/>
+              </w:rPr>
+              <w:t>–</w:t>
+            </w:r>
+            <w:r>
+              <w:rPr>
+                <w:rFonts w:ascii="BRH Malayalam Extra" w:hAnsi="BRH Malayalam Extra" w:cs="BRH Malayalam Extra"/>
+                <w:color w:val="000000"/>
+                <w:sz w:val="32"/>
+                <w:szCs w:val="32"/>
+                <w:lang w:val="it-IT"/>
               </w:rPr>
               <w:t>p öez—YxZy öezYx ¥Zõ</w:t>
             </w:r>
@@ -4084,15 +4127,17 @@
                 <w:color w:val="000000"/>
                 <w:sz w:val="27"/>
                 <w:szCs w:val="32"/>
-              </w:rPr>
-              <w:t>–</w:t>
-            </w:r>
-            <w:r>
-              <w:rPr>
-                <w:rFonts w:ascii="BRH Malayalam Extra" w:hAnsi="BRH Malayalam Extra" w:cs="BRH Malayalam Extra"/>
-                <w:color w:val="000000"/>
-                <w:sz w:val="32"/>
-                <w:szCs w:val="32"/>
+                <w:lang w:val="it-IT"/>
+              </w:rPr>
+              <w:t>–</w:t>
+            </w:r>
+            <w:r>
+              <w:rPr>
+                <w:rFonts w:ascii="BRH Malayalam Extra" w:hAnsi="BRH Malayalam Extra" w:cs="BRH Malayalam Extra"/>
+                <w:color w:val="000000"/>
+                <w:sz w:val="32"/>
+                <w:szCs w:val="32"/>
+                <w:lang w:val="it-IT"/>
               </w:rPr>
               <w:t>¤¤pp öez—Y</w:t>
             </w:r>
@@ -4102,6 +4147,7 @@
                 <w:color w:val="000000"/>
                 <w:sz w:val="27"/>
                 <w:szCs w:val="32"/>
+                <w:lang w:val="it-IT"/>
               </w:rPr>
               <w:t>–</w:t>
             </w:r>
@@ -4112,6 +4158,7 @@
                 <w:sz w:val="32"/>
                 <w:szCs w:val="32"/>
                 <w:highlight w:val="green"/>
+                <w:lang w:val="it-IT"/>
               </w:rPr>
               <w:t>x</w:t>
             </w:r>
@@ -4121,6 +4168,7 @@
                 <w:color w:val="000000"/>
                 <w:sz w:val="32"/>
                 <w:szCs w:val="32"/>
+                <w:lang w:val="it-IT"/>
               </w:rPr>
               <w:t xml:space="preserve"> Zõ¥ax</w:t>
             </w:r>
@@ -4130,15 +4178,17 @@
                 <w:color w:val="000000"/>
                 <w:sz w:val="27"/>
                 <w:szCs w:val="32"/>
-              </w:rPr>
-              <w:t>–</w:t>
-            </w:r>
-            <w:r>
-              <w:rPr>
-                <w:rFonts w:ascii="BRH Malayalam Extra" w:hAnsi="BRH Malayalam Extra" w:cs="BRH Malayalam Extra"/>
-                <w:color w:val="000000"/>
-                <w:sz w:val="32"/>
-                <w:szCs w:val="32"/>
+                <w:lang w:val="it-IT"/>
+              </w:rPr>
+              <w:t>–</w:t>
+            </w:r>
+            <w:r>
+              <w:rPr>
+                <w:rFonts w:ascii="BRH Malayalam Extra" w:hAnsi="BRH Malayalam Extra" w:cs="BRH Malayalam Extra"/>
+                <w:color w:val="000000"/>
+                <w:sz w:val="32"/>
+                <w:szCs w:val="32"/>
+                <w:lang w:val="it-IT"/>
               </w:rPr>
               <w:t xml:space="preserve"> A¥ax˜ öezYx ¥Zõ</w:t>
             </w:r>
@@ -4148,15 +4198,17 @@
                 <w:color w:val="000000"/>
                 <w:sz w:val="27"/>
                 <w:szCs w:val="32"/>
-              </w:rPr>
-              <w:t>–</w:t>
-            </w:r>
-            <w:r>
-              <w:rPr>
-                <w:rFonts w:ascii="BRH Malayalam Extra" w:hAnsi="BRH Malayalam Extra" w:cs="BRH Malayalam Extra"/>
-                <w:color w:val="000000"/>
-                <w:sz w:val="32"/>
-                <w:szCs w:val="32"/>
+                <w:lang w:val="it-IT"/>
+              </w:rPr>
+              <w:t>–</w:t>
+            </w:r>
+            <w:r>
+              <w:rPr>
+                <w:rFonts w:ascii="BRH Malayalam Extra" w:hAnsi="BRH Malayalam Extra" w:cs="BRH Malayalam Extra"/>
+                <w:color w:val="000000"/>
+                <w:sz w:val="32"/>
+                <w:szCs w:val="32"/>
+                <w:lang w:val="it-IT"/>
               </w:rPr>
               <w:t>¤¤pp öez—Y</w:t>
             </w:r>
@@ -4166,6 +4218,7 @@
                 <w:color w:val="000000"/>
                 <w:sz w:val="27"/>
                 <w:szCs w:val="32"/>
+                <w:lang w:val="it-IT"/>
               </w:rPr>
               <w:t>–</w:t>
             </w:r>
@@ -4176,6 +4229,7 @@
                 <w:sz w:val="32"/>
                 <w:szCs w:val="32"/>
                 <w:highlight w:val="green"/>
+                <w:lang w:val="it-IT"/>
               </w:rPr>
               <w:t>x</w:t>
             </w:r>
@@ -4185,17 +4239,9 @@
                 <w:color w:val="000000"/>
                 <w:sz w:val="32"/>
                 <w:szCs w:val="32"/>
-              </w:rPr>
-              <w:t xml:space="preserve"> Zõ¥ax˜ |</w:t>
-            </w:r>
-            <w:r>
-              <w:rPr>
-                <w:rFonts w:ascii="BRH Malayalam Extra" w:hAnsi="BRH Malayalam Extra" w:cs="BRH Malayalam Extra"/>
-                <w:color w:val="000000"/>
-                <w:sz w:val="32"/>
-                <w:szCs w:val="32"/>
-              </w:rPr>
-              <w:t xml:space="preserve"> </w:t>
+                <w:lang w:val="it-IT"/>
+              </w:rPr>
+              <w:t xml:space="preserve"> Zõ¥ax˜ | </w:t>
             </w:r>
           </w:p>
         </w:tc>
@@ -4220,6 +4266,7 @@
                 <w:color w:val="000000"/>
                 <w:sz w:val="32"/>
                 <w:szCs w:val="32"/>
+                <w:lang w:val="it-IT"/>
               </w:rPr>
             </w:pPr>
             <w:r>
@@ -4228,6 +4275,7 @@
                 <w:color w:val="000000"/>
                 <w:sz w:val="32"/>
                 <w:szCs w:val="32"/>
+                <w:lang w:val="it-IT"/>
               </w:rPr>
               <w:t>(</w:t>
             </w:r>
@@ -4236,6 +4284,7 @@
                 <w:rFonts w:cs="BRH Malayalam Extra"/>
                 <w:color w:val="000000"/>
                 <w:szCs w:val="32"/>
+                <w:lang w:val="it-IT"/>
               </w:rPr>
               <w:t>7</w:t>
             </w:r>
@@ -4245,6 +4294,7 @@
                 <w:color w:val="000000"/>
                 <w:sz w:val="32"/>
                 <w:szCs w:val="32"/>
+                <w:lang w:val="it-IT"/>
               </w:rPr>
               <w:t>)</w:t>
             </w:r>
@@ -4253,6 +4303,7 @@
                 <w:rFonts w:cs="BRH Malayalam Extra"/>
                 <w:color w:val="000000"/>
                 <w:szCs w:val="32"/>
+                <w:lang w:val="it-IT"/>
               </w:rPr>
               <w:t>[P21</w:t>
             </w:r>
@@ -4262,6 +4313,7 @@
                 <w:color w:val="000000"/>
                 <w:sz w:val="32"/>
                 <w:szCs w:val="32"/>
+                <w:lang w:val="it-IT"/>
               </w:rPr>
               <w:t xml:space="preserve">] </w:t>
             </w:r>
@@ -4270,6 +4322,7 @@
                 <w:rFonts w:cs="BRH Malayalam Extra"/>
                 <w:color w:val="000000"/>
                 <w:szCs w:val="32"/>
+                <w:lang w:val="it-IT"/>
               </w:rPr>
               <w:t>5</w:t>
             </w:r>
@@ -4279,6 +4332,7 @@
                 <w:color w:val="000000"/>
                 <w:sz w:val="32"/>
                 <w:szCs w:val="32"/>
+                <w:lang w:val="it-IT"/>
               </w:rPr>
               <w:t>.</w:t>
             </w:r>
@@ -4287,6 +4341,7 @@
                 <w:rFonts w:cs="BRH Malayalam Extra"/>
                 <w:color w:val="000000"/>
                 <w:szCs w:val="32"/>
+                <w:lang w:val="it-IT"/>
               </w:rPr>
               <w:t>6</w:t>
             </w:r>
@@ -4296,6 +4351,7 @@
                 <w:color w:val="000000"/>
                 <w:sz w:val="32"/>
                 <w:szCs w:val="32"/>
+                <w:lang w:val="it-IT"/>
               </w:rPr>
               <w:t>.</w:t>
             </w:r>
@@ -4304,6 +4360,7 @@
                 <w:rFonts w:cs="BRH Malayalam Extra"/>
                 <w:color w:val="000000"/>
                 <w:szCs w:val="32"/>
+                <w:lang w:val="it-IT"/>
               </w:rPr>
               <w:t>5</w:t>
             </w:r>
@@ -4313,6 +4370,7 @@
                 <w:color w:val="000000"/>
                 <w:sz w:val="32"/>
                 <w:szCs w:val="32"/>
+                <w:lang w:val="it-IT"/>
               </w:rPr>
               <w:t>.</w:t>
             </w:r>
@@ -4321,6 +4379,7 @@
                 <w:rFonts w:cs="BRH Malayalam Extra"/>
                 <w:color w:val="000000"/>
                 <w:szCs w:val="32"/>
+                <w:lang w:val="it-IT"/>
               </w:rPr>
               <w:t>2</w:t>
             </w:r>
@@ -4330,6 +4389,7 @@
                 <w:color w:val="000000"/>
                 <w:sz w:val="32"/>
                 <w:szCs w:val="32"/>
+                <w:lang w:val="it-IT"/>
               </w:rPr>
               <w:t>(</w:t>
             </w:r>
@@ -4338,6 +4398,7 @@
                 <w:rFonts w:cs="BRH Malayalam Extra"/>
                 <w:color w:val="000000"/>
                 <w:szCs w:val="32"/>
+                <w:lang w:val="it-IT"/>
               </w:rPr>
               <w:t>5</w:t>
             </w:r>
@@ -4347,6 +4408,7 @@
                 <w:color w:val="000000"/>
                 <w:sz w:val="32"/>
                 <w:szCs w:val="32"/>
+                <w:lang w:val="it-IT"/>
               </w:rPr>
               <w:t>)- bûxb—qx±kx |</w:t>
             </w:r>
@@ -4361,6 +4423,7 @@
               <w:rPr>
                 <w:rFonts w:cs="BRH Malayalam Extra"/>
                 <w:szCs w:val="40"/>
+                <w:lang w:val="it-IT"/>
               </w:rPr>
             </w:pPr>
             <w:r>
@@ -4369,6 +4432,7 @@
                 <w:color w:val="000000"/>
                 <w:sz w:val="32"/>
                 <w:szCs w:val="32"/>
+                <w:lang w:val="it-IT"/>
               </w:rPr>
               <w:t>bûxb—qx±</w:t>
             </w:r>
@@ -4378,15 +4442,17 @@
                 <w:color w:val="000000"/>
                 <w:sz w:val="27"/>
                 <w:szCs w:val="32"/>
-              </w:rPr>
-              <w:t>–</w:t>
-            </w:r>
-            <w:r>
-              <w:rPr>
-                <w:rFonts w:ascii="BRH Malayalam Extra" w:hAnsi="BRH Malayalam Extra" w:cs="BRH Malayalam Extra"/>
-                <w:color w:val="000000"/>
-                <w:sz w:val="32"/>
-                <w:szCs w:val="32"/>
+                <w:lang w:val="it-IT"/>
+              </w:rPr>
+              <w:t>–</w:t>
+            </w:r>
+            <w:r>
+              <w:rPr>
+                <w:rFonts w:ascii="BRH Malayalam Extra" w:hAnsi="BRH Malayalam Extra" w:cs="BRH Malayalam Extra"/>
+                <w:color w:val="000000"/>
+                <w:sz w:val="32"/>
+                <w:szCs w:val="32"/>
+                <w:lang w:val="it-IT"/>
               </w:rPr>
               <w:t>¥kZy</w:t>
             </w:r>
@@ -4396,15 +4462,17 @@
                 <w:color w:val="000000"/>
                 <w:sz w:val="27"/>
                 <w:szCs w:val="32"/>
-              </w:rPr>
-              <w:t>–</w:t>
-            </w:r>
-            <w:r>
-              <w:rPr>
-                <w:rFonts w:ascii="BRH Malayalam Extra" w:hAnsi="BRH Malayalam Extra" w:cs="BRH Malayalam Extra"/>
-                <w:color w:val="000000"/>
-                <w:sz w:val="32"/>
-                <w:szCs w:val="32"/>
+                <w:lang w:val="it-IT"/>
+              </w:rPr>
+              <w:t>–</w:t>
+            </w:r>
+            <w:r>
+              <w:rPr>
+                <w:rFonts w:ascii="BRH Malayalam Extra" w:hAnsi="BRH Malayalam Extra" w:cs="BRH Malayalam Extra"/>
+                <w:color w:val="000000"/>
+                <w:sz w:val="32"/>
+                <w:szCs w:val="32"/>
+                <w:lang w:val="it-IT"/>
               </w:rPr>
               <w:t xml:space="preserve"> bûxb—q</w:t>
             </w:r>
@@ -4415,6 +4483,7 @@
                 <w:sz w:val="32"/>
                 <w:szCs w:val="32"/>
                 <w:highlight w:val="yellow"/>
+                <w:lang w:val="it-IT"/>
               </w:rPr>
               <w:t>x</w:t>
             </w:r>
@@ -4424,6 +4493,7 @@
                 <w:color w:val="000000"/>
                 <w:sz w:val="32"/>
                 <w:szCs w:val="32"/>
+                <w:lang w:val="it-IT"/>
               </w:rPr>
               <w:t xml:space="preserve"> - A</w:t>
             </w:r>
@@ -4433,15 +4503,17 @@
                 <w:color w:val="000000"/>
                 <w:sz w:val="27"/>
                 <w:szCs w:val="32"/>
-              </w:rPr>
-              <w:t>–</w:t>
-            </w:r>
-            <w:r>
-              <w:rPr>
-                <w:rFonts w:ascii="BRH Malayalam Extra" w:hAnsi="BRH Malayalam Extra" w:cs="BRH Malayalam Extra"/>
-                <w:color w:val="000000"/>
-                <w:sz w:val="32"/>
-                <w:szCs w:val="32"/>
+                <w:lang w:val="it-IT"/>
+              </w:rPr>
+              <w:t>–</w:t>
+            </w:r>
+            <w:r>
+              <w:rPr>
+                <w:rFonts w:ascii="BRH Malayalam Extra" w:hAnsi="BRH Malayalam Extra" w:cs="BRH Malayalam Extra"/>
+                <w:color w:val="000000"/>
+                <w:sz w:val="32"/>
+                <w:szCs w:val="32"/>
+                <w:lang w:val="it-IT"/>
               </w:rPr>
               <w:t>±</w:t>
             </w:r>
@@ -4451,15 +4523,17 @@
                 <w:color w:val="000000"/>
                 <w:sz w:val="27"/>
                 <w:szCs w:val="32"/>
-              </w:rPr>
-              <w:t>–</w:t>
-            </w:r>
-            <w:r>
-              <w:rPr>
-                <w:rFonts w:ascii="BRH Malayalam Extra" w:hAnsi="BRH Malayalam Extra" w:cs="BRH Malayalam Extra"/>
-                <w:color w:val="000000"/>
-                <w:sz w:val="32"/>
-                <w:szCs w:val="32"/>
+                <w:lang w:val="it-IT"/>
+              </w:rPr>
+              <w:t>–</w:t>
+            </w:r>
+            <w:r>
+              <w:rPr>
+                <w:rFonts w:ascii="BRH Malayalam Extra" w:hAnsi="BRH Malayalam Extra" w:cs="BRH Malayalam Extra"/>
+                <w:color w:val="000000"/>
+                <w:sz w:val="32"/>
+                <w:szCs w:val="32"/>
+                <w:lang w:val="it-IT"/>
               </w:rPr>
               <w:t>kx</w:t>
             </w:r>
@@ -4469,15 +4543,17 @@
                 <w:color w:val="000000"/>
                 <w:sz w:val="27"/>
                 <w:szCs w:val="32"/>
-              </w:rPr>
-              <w:t>–</w:t>
-            </w:r>
-            <w:r>
-              <w:rPr>
-                <w:rFonts w:ascii="BRH Malayalam Extra" w:hAnsi="BRH Malayalam Extra" w:cs="BRH Malayalam Extra"/>
-                <w:color w:val="000000"/>
-                <w:sz w:val="32"/>
-                <w:szCs w:val="32"/>
+                <w:lang w:val="it-IT"/>
+              </w:rPr>
+              <w:t>–</w:t>
+            </w:r>
+            <w:r>
+              <w:rPr>
+                <w:rFonts w:ascii="BRH Malayalam Extra" w:hAnsi="BRH Malayalam Extra" w:cs="BRH Malayalam Extra"/>
+                <w:color w:val="000000"/>
+                <w:sz w:val="32"/>
+                <w:szCs w:val="32"/>
+                <w:lang w:val="it-IT"/>
               </w:rPr>
               <w:t xml:space="preserve"> | </w:t>
             </w:r>
@@ -4499,6 +4575,7 @@
                 <w:color w:val="000000"/>
                 <w:sz w:val="32"/>
                 <w:szCs w:val="32"/>
+                <w:lang w:val="it-IT"/>
               </w:rPr>
             </w:pPr>
             <w:r>
@@ -4507,6 +4584,7 @@
                 <w:color w:val="000000"/>
                 <w:sz w:val="32"/>
                 <w:szCs w:val="32"/>
+                <w:lang w:val="it-IT"/>
               </w:rPr>
               <w:t>(</w:t>
             </w:r>
@@ -4515,6 +4593,7 @@
                 <w:rFonts w:cs="BRH Malayalam Extra"/>
                 <w:color w:val="000000"/>
                 <w:szCs w:val="32"/>
+                <w:lang w:val="it-IT"/>
               </w:rPr>
               <w:t>7</w:t>
             </w:r>
@@ -4524,6 +4603,7 @@
                 <w:color w:val="000000"/>
                 <w:sz w:val="32"/>
                 <w:szCs w:val="32"/>
+                <w:lang w:val="it-IT"/>
               </w:rPr>
               <w:t>)</w:t>
             </w:r>
@@ -4532,6 +4612,7 @@
                 <w:rFonts w:cs="BRH Malayalam Extra"/>
                 <w:color w:val="000000"/>
                 <w:szCs w:val="32"/>
+                <w:lang w:val="it-IT"/>
               </w:rPr>
               <w:t>[P21</w:t>
             </w:r>
@@ -4541,6 +4622,7 @@
                 <w:color w:val="000000"/>
                 <w:sz w:val="32"/>
                 <w:szCs w:val="32"/>
+                <w:lang w:val="it-IT"/>
               </w:rPr>
               <w:t xml:space="preserve">] </w:t>
             </w:r>
@@ -4549,6 +4631,7 @@
                 <w:rFonts w:cs="BRH Malayalam Extra"/>
                 <w:color w:val="000000"/>
                 <w:szCs w:val="32"/>
+                <w:lang w:val="it-IT"/>
               </w:rPr>
               <w:t>5</w:t>
             </w:r>
@@ -4558,6 +4641,7 @@
                 <w:color w:val="000000"/>
                 <w:sz w:val="32"/>
                 <w:szCs w:val="32"/>
+                <w:lang w:val="it-IT"/>
               </w:rPr>
               <w:t>.</w:t>
             </w:r>
@@ -4566,6 +4650,7 @@
                 <w:rFonts w:cs="BRH Malayalam Extra"/>
                 <w:color w:val="000000"/>
                 <w:szCs w:val="32"/>
+                <w:lang w:val="it-IT"/>
               </w:rPr>
               <w:t>6</w:t>
             </w:r>
@@ -4575,6 +4660,7 @@
                 <w:color w:val="000000"/>
                 <w:sz w:val="32"/>
                 <w:szCs w:val="32"/>
+                <w:lang w:val="it-IT"/>
               </w:rPr>
               <w:t>.</w:t>
             </w:r>
@@ -4583,6 +4669,7 @@
                 <w:rFonts w:cs="BRH Malayalam Extra"/>
                 <w:color w:val="000000"/>
                 <w:szCs w:val="32"/>
+                <w:lang w:val="it-IT"/>
               </w:rPr>
               <w:t>5</w:t>
             </w:r>
@@ -4592,6 +4679,7 @@
                 <w:color w:val="000000"/>
                 <w:sz w:val="32"/>
                 <w:szCs w:val="32"/>
+                <w:lang w:val="it-IT"/>
               </w:rPr>
               <w:t>.</w:t>
             </w:r>
@@ -4600,6 +4688,7 @@
                 <w:rFonts w:cs="BRH Malayalam Extra"/>
                 <w:color w:val="000000"/>
                 <w:szCs w:val="32"/>
+                <w:lang w:val="it-IT"/>
               </w:rPr>
               <w:t>2</w:t>
             </w:r>
@@ -4609,6 +4698,7 @@
                 <w:color w:val="000000"/>
                 <w:sz w:val="32"/>
                 <w:szCs w:val="32"/>
+                <w:lang w:val="it-IT"/>
               </w:rPr>
               <w:t>(</w:t>
             </w:r>
@@ -4617,6 +4707,7 @@
                 <w:rFonts w:cs="BRH Malayalam Extra"/>
                 <w:color w:val="000000"/>
                 <w:szCs w:val="32"/>
+                <w:lang w:val="it-IT"/>
               </w:rPr>
               <w:t>5</w:t>
             </w:r>
@@ -4626,6 +4717,7 @@
                 <w:color w:val="000000"/>
                 <w:sz w:val="32"/>
                 <w:szCs w:val="32"/>
+                <w:lang w:val="it-IT"/>
               </w:rPr>
               <w:t>)- bûxb—qx±kx |</w:t>
             </w:r>
@@ -4641,6 +4733,7 @@
                 <w:rFonts w:cs="BRH Malayalam Extra"/>
                 <w:color w:val="000000"/>
                 <w:szCs w:val="40"/>
+                <w:lang w:val="it-IT"/>
               </w:rPr>
             </w:pPr>
             <w:r>
@@ -4649,6 +4742,7 @@
                 <w:color w:val="000000"/>
                 <w:sz w:val="32"/>
                 <w:szCs w:val="32"/>
+                <w:lang w:val="it-IT"/>
               </w:rPr>
               <w:t>bûxb—qx±</w:t>
             </w:r>
@@ -4658,15 +4752,17 @@
                 <w:color w:val="000000"/>
                 <w:sz w:val="27"/>
                 <w:szCs w:val="32"/>
-              </w:rPr>
-              <w:t>–</w:t>
-            </w:r>
-            <w:r>
-              <w:rPr>
-                <w:rFonts w:ascii="BRH Malayalam Extra" w:hAnsi="BRH Malayalam Extra" w:cs="BRH Malayalam Extra"/>
-                <w:color w:val="000000"/>
-                <w:sz w:val="32"/>
-                <w:szCs w:val="32"/>
+                <w:lang w:val="it-IT"/>
+              </w:rPr>
+              <w:t>–</w:t>
+            </w:r>
+            <w:r>
+              <w:rPr>
+                <w:rFonts w:ascii="BRH Malayalam Extra" w:hAnsi="BRH Malayalam Extra" w:cs="BRH Malayalam Extra"/>
+                <w:color w:val="000000"/>
+                <w:sz w:val="32"/>
+                <w:szCs w:val="32"/>
+                <w:lang w:val="it-IT"/>
               </w:rPr>
               <w:t>¥kZy</w:t>
             </w:r>
@@ -4676,15 +4772,17 @@
                 <w:color w:val="000000"/>
                 <w:sz w:val="27"/>
                 <w:szCs w:val="32"/>
-              </w:rPr>
-              <w:t>–</w:t>
-            </w:r>
-            <w:r>
-              <w:rPr>
-                <w:rFonts w:ascii="BRH Malayalam Extra" w:hAnsi="BRH Malayalam Extra" w:cs="BRH Malayalam Extra"/>
-                <w:color w:val="000000"/>
-                <w:sz w:val="32"/>
-                <w:szCs w:val="32"/>
+                <w:lang w:val="it-IT"/>
+              </w:rPr>
+              <w:t>–</w:t>
+            </w:r>
+            <w:r>
+              <w:rPr>
+                <w:rFonts w:ascii="BRH Malayalam Extra" w:hAnsi="BRH Malayalam Extra" w:cs="BRH Malayalam Extra"/>
+                <w:color w:val="000000"/>
+                <w:sz w:val="32"/>
+                <w:szCs w:val="32"/>
+                <w:lang w:val="it-IT"/>
               </w:rPr>
               <w:t xml:space="preserve"> bûxb—</w:t>
             </w:r>
@@ -4695,6 +4793,7 @@
                 <w:sz w:val="32"/>
                 <w:szCs w:val="32"/>
                 <w:highlight w:val="green"/>
+                <w:lang w:val="it-IT"/>
               </w:rPr>
               <w:t>q</w:t>
             </w:r>
@@ -4704,6 +4803,7 @@
                 <w:color w:val="000000"/>
                 <w:sz w:val="32"/>
                 <w:szCs w:val="32"/>
+                <w:lang w:val="it-IT"/>
               </w:rPr>
               <w:t xml:space="preserve"> - A</w:t>
             </w:r>
@@ -4713,15 +4813,17 @@
                 <w:color w:val="000000"/>
                 <w:sz w:val="27"/>
                 <w:szCs w:val="32"/>
-              </w:rPr>
-              <w:t>–</w:t>
-            </w:r>
-            <w:r>
-              <w:rPr>
-                <w:rFonts w:ascii="BRH Malayalam Extra" w:hAnsi="BRH Malayalam Extra" w:cs="BRH Malayalam Extra"/>
-                <w:color w:val="000000"/>
-                <w:sz w:val="32"/>
-                <w:szCs w:val="32"/>
+                <w:lang w:val="it-IT"/>
+              </w:rPr>
+              <w:t>–</w:t>
+            </w:r>
+            <w:r>
+              <w:rPr>
+                <w:rFonts w:ascii="BRH Malayalam Extra" w:hAnsi="BRH Malayalam Extra" w:cs="BRH Malayalam Extra"/>
+                <w:color w:val="000000"/>
+                <w:sz w:val="32"/>
+                <w:szCs w:val="32"/>
+                <w:lang w:val="it-IT"/>
               </w:rPr>
               <w:t>±</w:t>
             </w:r>
@@ -4731,15 +4833,17 @@
                 <w:color w:val="000000"/>
                 <w:sz w:val="27"/>
                 <w:szCs w:val="32"/>
-              </w:rPr>
-              <w:t>–</w:t>
-            </w:r>
-            <w:r>
-              <w:rPr>
-                <w:rFonts w:ascii="BRH Malayalam Extra" w:hAnsi="BRH Malayalam Extra" w:cs="BRH Malayalam Extra"/>
-                <w:color w:val="000000"/>
-                <w:sz w:val="32"/>
-                <w:szCs w:val="32"/>
+                <w:lang w:val="it-IT"/>
+              </w:rPr>
+              <w:t>–</w:t>
+            </w:r>
+            <w:r>
+              <w:rPr>
+                <w:rFonts w:ascii="BRH Malayalam Extra" w:hAnsi="BRH Malayalam Extra" w:cs="BRH Malayalam Extra"/>
+                <w:color w:val="000000"/>
+                <w:sz w:val="32"/>
+                <w:szCs w:val="32"/>
+                <w:lang w:val="it-IT"/>
               </w:rPr>
               <w:t>kx</w:t>
             </w:r>
@@ -4749,15 +4853,17 @@
                 <w:color w:val="000000"/>
                 <w:sz w:val="27"/>
                 <w:szCs w:val="32"/>
-              </w:rPr>
-              <w:t>–</w:t>
-            </w:r>
-            <w:r>
-              <w:rPr>
-                <w:rFonts w:ascii="BRH Malayalam Extra" w:hAnsi="BRH Malayalam Extra" w:cs="BRH Malayalam Extra"/>
-                <w:color w:val="000000"/>
-                <w:sz w:val="32"/>
-                <w:szCs w:val="32"/>
+                <w:lang w:val="it-IT"/>
+              </w:rPr>
+              <w:t>–</w:t>
+            </w:r>
+            <w:r>
+              <w:rPr>
+                <w:rFonts w:ascii="BRH Malayalam Extra" w:hAnsi="BRH Malayalam Extra" w:cs="BRH Malayalam Extra"/>
+                <w:color w:val="000000"/>
+                <w:sz w:val="32"/>
+                <w:szCs w:val="32"/>
+                <w:lang w:val="it-IT"/>
               </w:rPr>
               <w:t xml:space="preserve"> | </w:t>
             </w:r>
@@ -4784,6 +4890,7 @@
                 <w:color w:val="000000"/>
                 <w:sz w:val="32"/>
                 <w:szCs w:val="32"/>
+                <w:lang w:val="it-IT"/>
               </w:rPr>
             </w:pPr>
             <w:r>
@@ -4792,6 +4899,7 @@
                 <w:color w:val="000000"/>
                 <w:sz w:val="32"/>
                 <w:szCs w:val="32"/>
+                <w:lang w:val="it-IT"/>
               </w:rPr>
               <w:t>(</w:t>
             </w:r>
@@ -4800,6 +4908,7 @@
                 <w:rFonts w:cs="BRH Malayalam Extra"/>
                 <w:color w:val="000000"/>
                 <w:szCs w:val="32"/>
+                <w:lang w:val="it-IT"/>
               </w:rPr>
               <w:t>6</w:t>
             </w:r>
@@ -4809,6 +4918,7 @@
                 <w:color w:val="000000"/>
                 <w:sz w:val="32"/>
                 <w:szCs w:val="32"/>
+                <w:lang w:val="it-IT"/>
               </w:rPr>
               <w:t>)</w:t>
             </w:r>
@@ -4817,6 +4927,7 @@
                 <w:rFonts w:cs="BRH Malayalam Extra"/>
                 <w:color w:val="000000"/>
                 <w:szCs w:val="32"/>
+                <w:lang w:val="it-IT"/>
               </w:rPr>
               <w:t>[P26</w:t>
             </w:r>
@@ -4826,6 +4937,7 @@
                 <w:color w:val="000000"/>
                 <w:sz w:val="32"/>
                 <w:szCs w:val="32"/>
+                <w:lang w:val="it-IT"/>
               </w:rPr>
               <w:t xml:space="preserve">] </w:t>
             </w:r>
@@ -4834,6 +4946,7 @@
                 <w:rFonts w:cs="BRH Malayalam Extra"/>
                 <w:color w:val="000000"/>
                 <w:szCs w:val="32"/>
+                <w:lang w:val="it-IT"/>
               </w:rPr>
               <w:t>5</w:t>
             </w:r>
@@ -4843,6 +4956,7 @@
                 <w:color w:val="000000"/>
                 <w:sz w:val="32"/>
                 <w:szCs w:val="32"/>
+                <w:lang w:val="it-IT"/>
               </w:rPr>
               <w:t>.</w:t>
             </w:r>
@@ -4851,6 +4965,7 @@
                 <w:rFonts w:cs="BRH Malayalam Extra"/>
                 <w:color w:val="000000"/>
                 <w:szCs w:val="32"/>
+                <w:lang w:val="it-IT"/>
               </w:rPr>
               <w:t>6</w:t>
             </w:r>
@@ -4860,6 +4975,7 @@
                 <w:color w:val="000000"/>
                 <w:sz w:val="32"/>
                 <w:szCs w:val="32"/>
+                <w:lang w:val="it-IT"/>
               </w:rPr>
               <w:t>.</w:t>
             </w:r>
@@ -4868,6 +4984,7 @@
                 <w:rFonts w:cs="BRH Malayalam Extra"/>
                 <w:color w:val="000000"/>
                 <w:szCs w:val="32"/>
+                <w:lang w:val="it-IT"/>
               </w:rPr>
               <w:t>6</w:t>
             </w:r>
@@ -4877,6 +4994,7 @@
                 <w:color w:val="000000"/>
                 <w:sz w:val="32"/>
                 <w:szCs w:val="32"/>
+                <w:lang w:val="it-IT"/>
               </w:rPr>
               <w:t>.</w:t>
             </w:r>
@@ -4885,6 +5003,7 @@
                 <w:rFonts w:cs="BRH Malayalam Extra"/>
                 <w:color w:val="000000"/>
                 <w:szCs w:val="32"/>
+                <w:lang w:val="it-IT"/>
               </w:rPr>
               <w:t>4</w:t>
             </w:r>
@@ -4894,6 +5013,7 @@
                 <w:color w:val="000000"/>
                 <w:sz w:val="32"/>
                 <w:szCs w:val="32"/>
+                <w:lang w:val="it-IT"/>
               </w:rPr>
               <w:t>(</w:t>
             </w:r>
@@ -4902,6 +5022,7 @@
                 <w:rFonts w:cs="BRH Malayalam Extra"/>
                 <w:color w:val="000000"/>
                 <w:szCs w:val="32"/>
+                <w:lang w:val="it-IT"/>
               </w:rPr>
               <w:t>5</w:t>
             </w:r>
@@ -4911,6 +5032,7 @@
                 <w:color w:val="000000"/>
                 <w:sz w:val="32"/>
                 <w:szCs w:val="32"/>
+                <w:lang w:val="it-IT"/>
               </w:rPr>
               <w:t>)- jR—ixdJ | sI | K¡</w:t>
             </w:r>
@@ -4920,15 +5042,17 @@
                 <w:color w:val="000000"/>
                 <w:sz w:val="27"/>
                 <w:szCs w:val="32"/>
-              </w:rPr>
-              <w:t>–</w:t>
-            </w:r>
-            <w:r>
-              <w:rPr>
-                <w:rFonts w:ascii="BRH Malayalam Extra" w:hAnsi="BRH Malayalam Extra" w:cs="BRH Malayalam Extra"/>
-                <w:color w:val="000000"/>
-                <w:sz w:val="32"/>
-                <w:szCs w:val="32"/>
+                <w:lang w:val="it-IT"/>
+              </w:rPr>
+              <w:t>–</w:t>
+            </w:r>
+            <w:r>
+              <w:rPr>
+                <w:rFonts w:ascii="BRH Malayalam Extra" w:hAnsi="BRH Malayalam Extra" w:cs="BRH Malayalam Extra"/>
+                <w:color w:val="000000"/>
+                <w:sz w:val="32"/>
+                <w:szCs w:val="32"/>
+                <w:lang w:val="it-IT"/>
               </w:rPr>
               <w:t>k¡</w:t>
             </w:r>
@@ -4938,15 +5062,17 @@
                 <w:color w:val="000000"/>
                 <w:sz w:val="27"/>
                 <w:szCs w:val="32"/>
-              </w:rPr>
-              <w:t>–</w:t>
-            </w:r>
-            <w:r>
-              <w:rPr>
-                <w:rFonts w:ascii="BRH Malayalam Extra" w:hAnsi="BRH Malayalam Extra" w:cs="BRH Malayalam Extra"/>
-                <w:color w:val="000000"/>
-                <w:sz w:val="32"/>
-                <w:szCs w:val="32"/>
+                <w:lang w:val="it-IT"/>
+              </w:rPr>
+              <w:t>–</w:t>
+            </w:r>
+            <w:r>
+              <w:rPr>
+                <w:rFonts w:ascii="BRH Malayalam Extra" w:hAnsi="BRH Malayalam Extra" w:cs="BRH Malayalam Extra"/>
+                <w:color w:val="000000"/>
+                <w:sz w:val="32"/>
+                <w:szCs w:val="32"/>
+                <w:lang w:val="it-IT"/>
               </w:rPr>
               <w:t>¥Z</w:t>
             </w:r>
@@ -4956,15 +5082,17 @@
                 <w:color w:val="000000"/>
                 <w:sz w:val="27"/>
                 <w:szCs w:val="32"/>
-              </w:rPr>
-              <w:t>–</w:t>
-            </w:r>
-            <w:r>
-              <w:rPr>
-                <w:rFonts w:ascii="BRH Malayalam Extra" w:hAnsi="BRH Malayalam Extra" w:cs="BRH Malayalam Extra"/>
-                <w:color w:val="000000"/>
-                <w:sz w:val="32"/>
-                <w:szCs w:val="32"/>
+                <w:lang w:val="it-IT"/>
+              </w:rPr>
+              <w:t>–</w:t>
+            </w:r>
+            <w:r>
+              <w:rPr>
+                <w:rFonts w:ascii="BRH Malayalam Extra" w:hAnsi="BRH Malayalam Extra" w:cs="BRH Malayalam Extra"/>
+                <w:color w:val="000000"/>
+                <w:sz w:val="32"/>
+                <w:szCs w:val="32"/>
+                <w:lang w:val="it-IT"/>
               </w:rPr>
               <w:t xml:space="preserve"> | </w:t>
             </w:r>
@@ -4981,6 +5109,7 @@
                 <w:color w:val="000000"/>
                 <w:sz w:val="32"/>
                 <w:szCs w:val="32"/>
+                <w:lang w:val="it-IT"/>
               </w:rPr>
             </w:pPr>
             <w:r>
@@ -4989,6 +5118,7 @@
                 <w:color w:val="000000"/>
                 <w:sz w:val="32"/>
                 <w:szCs w:val="32"/>
+                <w:lang w:val="it-IT"/>
               </w:rPr>
               <w:t>jR—ixd</w:t>
             </w:r>
@@ -4998,15 +5128,17 @@
                 <w:color w:val="000000"/>
                 <w:sz w:val="27"/>
                 <w:szCs w:val="32"/>
-              </w:rPr>
-              <w:t>–</w:t>
-            </w:r>
-            <w:r>
-              <w:rPr>
-                <w:rFonts w:ascii="BRH Malayalam Extra" w:hAnsi="BRH Malayalam Extra" w:cs="BRH Malayalam Extra"/>
-                <w:color w:val="000000"/>
-                <w:sz w:val="32"/>
-                <w:szCs w:val="32"/>
+                <w:lang w:val="it-IT"/>
+              </w:rPr>
+              <w:t>–</w:t>
+            </w:r>
+            <w:r>
+              <w:rPr>
+                <w:rFonts w:ascii="BRH Malayalam Extra" w:hAnsi="BRH Malayalam Extra" w:cs="BRH Malayalam Extra"/>
+                <w:color w:val="000000"/>
+                <w:sz w:val="32"/>
+                <w:szCs w:val="32"/>
+                <w:lang w:val="it-IT"/>
               </w:rPr>
               <w:t xml:space="preserve">J s(³§) sI </w:t>
             </w:r>
@@ -5016,6 +5148,7 @@
                 <w:color w:val="000000"/>
                 <w:sz w:val="28"/>
                 <w:szCs w:val="32"/>
+                <w:lang w:val="it-IT"/>
               </w:rPr>
               <w:t>Æ</w:t>
             </w:r>
@@ -5025,6 +5158,7 @@
                 <w:color w:val="000000"/>
                 <w:sz w:val="32"/>
                 <w:szCs w:val="32"/>
+                <w:lang w:val="it-IT"/>
               </w:rPr>
               <w:t>jR—ix¥dx</w:t>
             </w:r>
@@ -5034,15 +5168,17 @@
                 <w:color w:val="000000"/>
                 <w:sz w:val="27"/>
                 <w:szCs w:val="32"/>
-              </w:rPr>
-              <w:t>–</w:t>
-            </w:r>
-            <w:r>
-              <w:rPr>
-                <w:rFonts w:ascii="BRH Malayalam Extra" w:hAnsi="BRH Malayalam Extra" w:cs="BRH Malayalam Extra"/>
-                <w:color w:val="000000"/>
-                <w:sz w:val="32"/>
-                <w:szCs w:val="32"/>
+                <w:lang w:val="it-IT"/>
+              </w:rPr>
+              <w:t>–</w:t>
+            </w:r>
+            <w:r>
+              <w:rPr>
+                <w:rFonts w:ascii="BRH Malayalam Extra" w:hAnsi="BRH Malayalam Extra" w:cs="BRH Malayalam Extra"/>
+                <w:color w:val="000000"/>
+                <w:sz w:val="32"/>
+                <w:szCs w:val="32"/>
+                <w:lang w:val="it-IT"/>
               </w:rPr>
               <w:t xml:space="preserve"> jR—ixd</w:t>
             </w:r>
@@ -5052,15 +5188,17 @@
                 <w:color w:val="000000"/>
                 <w:sz w:val="27"/>
                 <w:szCs w:val="32"/>
-              </w:rPr>
-              <w:t>–</w:t>
-            </w:r>
-            <w:r>
-              <w:rPr>
-                <w:rFonts w:ascii="BRH Malayalam Extra" w:hAnsi="BRH Malayalam Extra" w:cs="BRH Malayalam Extra"/>
-                <w:color w:val="000000"/>
-                <w:sz w:val="32"/>
-                <w:szCs w:val="32"/>
+                <w:lang w:val="it-IT"/>
+              </w:rPr>
+              <w:t>–</w:t>
+            </w:r>
+            <w:r>
+              <w:rPr>
+                <w:rFonts w:ascii="BRH Malayalam Extra" w:hAnsi="BRH Malayalam Extra" w:cs="BRH Malayalam Extra"/>
+                <w:color w:val="000000"/>
+                <w:sz w:val="32"/>
+                <w:szCs w:val="32"/>
+                <w:lang w:val="it-IT"/>
               </w:rPr>
               <w:t>J s(MÞ§)sÜ¡—k¡¥Z K¡k¡¥Z</w:t>
             </w:r>
@@ -5070,15 +5208,17 @@
                 <w:color w:val="000000"/>
                 <w:sz w:val="27"/>
                 <w:szCs w:val="32"/>
-              </w:rPr>
-              <w:t>–</w:t>
-            </w:r>
-            <w:r>
-              <w:rPr>
-                <w:rFonts w:ascii="BRH Malayalam Extra" w:hAnsi="BRH Malayalam Extra" w:cs="BRH Malayalam Extra"/>
-                <w:color w:val="000000"/>
-                <w:sz w:val="32"/>
-                <w:szCs w:val="32"/>
+                <w:lang w:val="it-IT"/>
+              </w:rPr>
+              <w:t>–</w:t>
+            </w:r>
+            <w:r>
+              <w:rPr>
+                <w:rFonts w:ascii="BRH Malayalam Extra" w:hAnsi="BRH Malayalam Extra" w:cs="BRH Malayalam Extra"/>
+                <w:color w:val="000000"/>
+                <w:sz w:val="32"/>
+                <w:szCs w:val="32"/>
+                <w:lang w:val="it-IT"/>
               </w:rPr>
               <w:t xml:space="preserve"> sI </w:t>
             </w:r>
@@ -5088,6 +5228,7 @@
                 <w:color w:val="000000"/>
                 <w:sz w:val="28"/>
                 <w:szCs w:val="32"/>
+                <w:lang w:val="it-IT"/>
               </w:rPr>
               <w:t>Æ</w:t>
             </w:r>
@@ -5097,6 +5238,7 @@
                 <w:color w:val="000000"/>
                 <w:sz w:val="32"/>
                 <w:szCs w:val="32"/>
+                <w:lang w:val="it-IT"/>
               </w:rPr>
               <w:t>jR—ix¥dx</w:t>
             </w:r>
@@ -5106,15 +5248,17 @@
                 <w:color w:val="000000"/>
                 <w:sz w:val="27"/>
                 <w:szCs w:val="32"/>
-              </w:rPr>
-              <w:t>–</w:t>
-            </w:r>
-            <w:r>
-              <w:rPr>
-                <w:rFonts w:ascii="BRH Malayalam Extra" w:hAnsi="BRH Malayalam Extra" w:cs="BRH Malayalam Extra"/>
-                <w:color w:val="000000"/>
-                <w:sz w:val="32"/>
-                <w:szCs w:val="32"/>
+                <w:lang w:val="it-IT"/>
+              </w:rPr>
+              <w:t>–</w:t>
+            </w:r>
+            <w:r>
+              <w:rPr>
+                <w:rFonts w:ascii="BRH Malayalam Extra" w:hAnsi="BRH Malayalam Extra" w:cs="BRH Malayalam Extra"/>
+                <w:color w:val="000000"/>
+                <w:sz w:val="32"/>
+                <w:szCs w:val="32"/>
+                <w:lang w:val="it-IT"/>
               </w:rPr>
               <w:t xml:space="preserve"> jR—ixd</w:t>
             </w:r>
@@ -5124,15 +5268,17 @@
                 <w:color w:val="000000"/>
                 <w:sz w:val="27"/>
                 <w:szCs w:val="32"/>
-              </w:rPr>
-              <w:t>–</w:t>
-            </w:r>
-            <w:r>
-              <w:rPr>
-                <w:rFonts w:ascii="BRH Malayalam Extra" w:hAnsi="BRH Malayalam Extra" w:cs="BRH Malayalam Extra"/>
-                <w:color w:val="000000"/>
-                <w:sz w:val="32"/>
-                <w:szCs w:val="32"/>
+                <w:lang w:val="it-IT"/>
+              </w:rPr>
+              <w:t>–</w:t>
+            </w:r>
+            <w:r>
+              <w:rPr>
+                <w:rFonts w:ascii="BRH Malayalam Extra" w:hAnsi="BRH Malayalam Extra" w:cs="BRH Malayalam Extra"/>
+                <w:color w:val="000000"/>
+                <w:sz w:val="32"/>
+                <w:szCs w:val="32"/>
+                <w:lang w:val="it-IT"/>
               </w:rPr>
               <w:t xml:space="preserve">J </w:t>
             </w:r>
@@ -5143,6 +5289,7 @@
                 <w:sz w:val="32"/>
                 <w:szCs w:val="32"/>
                 <w:highlight w:val="yellow"/>
+                <w:lang w:val="it-IT"/>
               </w:rPr>
               <w:t>sI</w:t>
             </w:r>
@@ -5152,6 +5299,7 @@
                 <w:color w:val="000000"/>
                 <w:sz w:val="32"/>
                 <w:szCs w:val="32"/>
+                <w:lang w:val="it-IT"/>
               </w:rPr>
               <w:t xml:space="preserve"> K¡—k¡¥Z | </w:t>
             </w:r>
@@ -5168,6 +5316,7 @@
                 <w:color w:val="000000"/>
                 <w:sz w:val="32"/>
                 <w:szCs w:val="32"/>
+                <w:lang w:val="it-IT"/>
               </w:rPr>
             </w:pPr>
             <w:r>
@@ -5176,6 +5325,7 @@
                 <w:color w:val="000000"/>
                 <w:sz w:val="32"/>
                 <w:szCs w:val="32"/>
+                <w:lang w:val="it-IT"/>
               </w:rPr>
               <w:t>(</w:t>
             </w:r>
@@ -5184,6 +5334,7 @@
                 <w:rFonts w:cs="BRH Malayalam Extra"/>
                 <w:color w:val="000000"/>
                 <w:szCs w:val="32"/>
+                <w:lang w:val="it-IT"/>
               </w:rPr>
               <w:t>7</w:t>
             </w:r>
@@ -5193,6 +5344,7 @@
                 <w:color w:val="000000"/>
                 <w:sz w:val="32"/>
                 <w:szCs w:val="32"/>
+                <w:lang w:val="it-IT"/>
               </w:rPr>
               <w:t>)</w:t>
             </w:r>
@@ -5201,6 +5353,7 @@
                 <w:rFonts w:cs="BRH Malayalam Extra"/>
                 <w:color w:val="000000"/>
                 <w:szCs w:val="32"/>
+                <w:lang w:val="it-IT"/>
               </w:rPr>
               <w:t>[P26</w:t>
             </w:r>
@@ -5210,6 +5363,7 @@
                 <w:color w:val="000000"/>
                 <w:sz w:val="32"/>
                 <w:szCs w:val="32"/>
+                <w:lang w:val="it-IT"/>
               </w:rPr>
               <w:t xml:space="preserve">] </w:t>
             </w:r>
@@ -5218,6 +5372,7 @@
                 <w:rFonts w:cs="BRH Malayalam Extra"/>
                 <w:color w:val="000000"/>
                 <w:szCs w:val="32"/>
+                <w:lang w:val="it-IT"/>
               </w:rPr>
               <w:t>5</w:t>
             </w:r>
@@ -5227,6 +5382,7 @@
                 <w:color w:val="000000"/>
                 <w:sz w:val="32"/>
                 <w:szCs w:val="32"/>
+                <w:lang w:val="it-IT"/>
               </w:rPr>
               <w:t>.</w:t>
             </w:r>
@@ -5235,6 +5391,7 @@
                 <w:rFonts w:cs="BRH Malayalam Extra"/>
                 <w:color w:val="000000"/>
                 <w:szCs w:val="32"/>
+                <w:lang w:val="it-IT"/>
               </w:rPr>
               <w:t>6</w:t>
             </w:r>
@@ -5244,6 +5401,7 @@
                 <w:color w:val="000000"/>
                 <w:sz w:val="32"/>
                 <w:szCs w:val="32"/>
+                <w:lang w:val="it-IT"/>
               </w:rPr>
               <w:t>.</w:t>
             </w:r>
@@ -5252,6 +5410,7 @@
                 <w:rFonts w:cs="BRH Malayalam Extra"/>
                 <w:color w:val="000000"/>
                 <w:szCs w:val="32"/>
+                <w:lang w:val="it-IT"/>
               </w:rPr>
               <w:t>6</w:t>
             </w:r>
@@ -5261,6 +5420,7 @@
                 <w:color w:val="000000"/>
                 <w:sz w:val="32"/>
                 <w:szCs w:val="32"/>
+                <w:lang w:val="it-IT"/>
               </w:rPr>
               <w:t>.</w:t>
             </w:r>
@@ -5269,6 +5429,7 @@
                 <w:rFonts w:cs="BRH Malayalam Extra"/>
                 <w:color w:val="000000"/>
                 <w:szCs w:val="32"/>
+                <w:lang w:val="it-IT"/>
               </w:rPr>
               <w:t>4</w:t>
             </w:r>
@@ -5278,6 +5439,7 @@
                 <w:color w:val="000000"/>
                 <w:sz w:val="32"/>
                 <w:szCs w:val="32"/>
+                <w:lang w:val="it-IT"/>
               </w:rPr>
               <w:t>(</w:t>
             </w:r>
@@ -5286,6 +5448,7 @@
                 <w:rFonts w:cs="BRH Malayalam Extra"/>
                 <w:color w:val="000000"/>
                 <w:szCs w:val="32"/>
+                <w:lang w:val="it-IT"/>
               </w:rPr>
               <w:t>6</w:t>
             </w:r>
@@ -5295,6 +5458,7 @@
                 <w:color w:val="000000"/>
                 <w:sz w:val="32"/>
                 <w:szCs w:val="32"/>
+                <w:lang w:val="it-IT"/>
               </w:rPr>
               <w:t>)- sI | K¡</w:t>
             </w:r>
@@ -5304,15 +5468,17 @@
                 <w:color w:val="000000"/>
                 <w:sz w:val="27"/>
                 <w:szCs w:val="32"/>
-              </w:rPr>
-              <w:t>–</w:t>
-            </w:r>
-            <w:r>
-              <w:rPr>
-                <w:rFonts w:ascii="BRH Malayalam Extra" w:hAnsi="BRH Malayalam Extra" w:cs="BRH Malayalam Extra"/>
-                <w:color w:val="000000"/>
-                <w:sz w:val="32"/>
-                <w:szCs w:val="32"/>
+                <w:lang w:val="it-IT"/>
+              </w:rPr>
+              <w:t>–</w:t>
+            </w:r>
+            <w:r>
+              <w:rPr>
+                <w:rFonts w:ascii="BRH Malayalam Extra" w:hAnsi="BRH Malayalam Extra" w:cs="BRH Malayalam Extra"/>
+                <w:color w:val="000000"/>
+                <w:sz w:val="32"/>
+                <w:szCs w:val="32"/>
+                <w:lang w:val="it-IT"/>
               </w:rPr>
               <w:t>k¡</w:t>
             </w:r>
@@ -5322,15 +5488,17 @@
                 <w:color w:val="000000"/>
                 <w:sz w:val="27"/>
                 <w:szCs w:val="32"/>
-              </w:rPr>
-              <w:t>–</w:t>
-            </w:r>
-            <w:r>
-              <w:rPr>
-                <w:rFonts w:ascii="BRH Malayalam Extra" w:hAnsi="BRH Malayalam Extra" w:cs="BRH Malayalam Extra"/>
-                <w:color w:val="000000"/>
-                <w:sz w:val="32"/>
-                <w:szCs w:val="32"/>
+                <w:lang w:val="it-IT"/>
+              </w:rPr>
+              <w:t>–</w:t>
+            </w:r>
+            <w:r>
+              <w:rPr>
+                <w:rFonts w:ascii="BRH Malayalam Extra" w:hAnsi="BRH Malayalam Extra" w:cs="BRH Malayalam Extra"/>
+                <w:color w:val="000000"/>
+                <w:sz w:val="32"/>
+                <w:szCs w:val="32"/>
+                <w:lang w:val="it-IT"/>
               </w:rPr>
               <w:t>¥Z</w:t>
             </w:r>
@@ -5340,15 +5508,17 @@
                 <w:color w:val="000000"/>
                 <w:sz w:val="27"/>
                 <w:szCs w:val="32"/>
-              </w:rPr>
-              <w:t>–</w:t>
-            </w:r>
-            <w:r>
-              <w:rPr>
-                <w:rFonts w:ascii="BRH Malayalam Extra" w:hAnsi="BRH Malayalam Extra" w:cs="BRH Malayalam Extra"/>
-                <w:color w:val="000000"/>
-                <w:sz w:val="32"/>
-                <w:szCs w:val="32"/>
+                <w:lang w:val="it-IT"/>
+              </w:rPr>
+              <w:t>–</w:t>
+            </w:r>
+            <w:r>
+              <w:rPr>
+                <w:rFonts w:ascii="BRH Malayalam Extra" w:hAnsi="BRH Malayalam Extra" w:cs="BRH Malayalam Extra"/>
+                <w:color w:val="000000"/>
+                <w:sz w:val="32"/>
+                <w:szCs w:val="32"/>
+                <w:lang w:val="it-IT"/>
               </w:rPr>
               <w:t xml:space="preserve"> | jZ§ | </w:t>
             </w:r>
@@ -5365,6 +5535,7 @@
                 <w:color w:val="000000"/>
                 <w:sz w:val="32"/>
                 <w:szCs w:val="32"/>
+                <w:lang w:val="it-IT"/>
               </w:rPr>
             </w:pPr>
             <w:r>
@@ -5374,6 +5545,7 @@
                 <w:sz w:val="32"/>
                 <w:szCs w:val="32"/>
                 <w:highlight w:val="yellow"/>
+                <w:lang w:val="it-IT"/>
               </w:rPr>
               <w:t>sI</w:t>
             </w:r>
@@ -5383,6 +5555,7 @@
                 <w:color w:val="000000"/>
                 <w:sz w:val="32"/>
                 <w:szCs w:val="32"/>
+                <w:lang w:val="it-IT"/>
               </w:rPr>
               <w:t xml:space="preserve"> K¡—k¡¥Z K¡k¡¥Z</w:t>
             </w:r>
@@ -5392,15 +5565,17 @@
                 <w:color w:val="000000"/>
                 <w:sz w:val="27"/>
                 <w:szCs w:val="32"/>
-              </w:rPr>
-              <w:t>–</w:t>
-            </w:r>
-            <w:r>
-              <w:rPr>
-                <w:rFonts w:ascii="BRH Malayalam Extra" w:hAnsi="BRH Malayalam Extra" w:cs="BRH Malayalam Extra"/>
-                <w:color w:val="000000"/>
-                <w:sz w:val="32"/>
-                <w:szCs w:val="32"/>
+                <w:lang w:val="it-IT"/>
+              </w:rPr>
+              <w:t>–</w:t>
+            </w:r>
+            <w:r>
+              <w:rPr>
+                <w:rFonts w:ascii="BRH Malayalam Extra" w:hAnsi="BRH Malayalam Extra" w:cs="BRH Malayalam Extra"/>
+                <w:color w:val="000000"/>
+                <w:sz w:val="32"/>
+                <w:szCs w:val="32"/>
+                <w:lang w:val="it-IT"/>
               </w:rPr>
               <w:t xml:space="preserve"> s(³§) s(MÞ§)sÜ¡—k¡¥Z</w:t>
             </w:r>
@@ -5410,15 +5585,17 @@
                 <w:color w:val="000000"/>
                 <w:sz w:val="27"/>
                 <w:szCs w:val="32"/>
-              </w:rPr>
-              <w:t>–</w:t>
-            </w:r>
-            <w:r>
-              <w:rPr>
-                <w:rFonts w:ascii="BRH Malayalam Extra" w:hAnsi="BRH Malayalam Extra" w:cs="BRH Malayalam Extra"/>
-                <w:color w:val="000000"/>
-                <w:sz w:val="32"/>
-                <w:szCs w:val="32"/>
+                <w:lang w:val="it-IT"/>
+              </w:rPr>
+              <w:t>–</w:t>
+            </w:r>
+            <w:r>
+              <w:rPr>
+                <w:rFonts w:ascii="BRH Malayalam Extra" w:hAnsi="BRH Malayalam Extra" w:cs="BRH Malayalam Extra"/>
+                <w:color w:val="000000"/>
+                <w:sz w:val="32"/>
+                <w:szCs w:val="32"/>
+                <w:lang w:val="it-IT"/>
               </w:rPr>
               <w:t xml:space="preserve"> jb§ jZ§ K¡—k¡¥Z</w:t>
             </w:r>
@@ -5428,15 +5605,17 @@
                 <w:color w:val="000000"/>
                 <w:sz w:val="27"/>
                 <w:szCs w:val="32"/>
-              </w:rPr>
-              <w:t>–</w:t>
-            </w:r>
-            <w:r>
-              <w:rPr>
-                <w:rFonts w:ascii="BRH Malayalam Extra" w:hAnsi="BRH Malayalam Extra" w:cs="BRH Malayalam Extra"/>
-                <w:color w:val="000000"/>
-                <w:sz w:val="32"/>
-                <w:szCs w:val="32"/>
+                <w:lang w:val="it-IT"/>
+              </w:rPr>
+              <w:t>–</w:t>
+            </w:r>
+            <w:r>
+              <w:rPr>
+                <w:rFonts w:ascii="BRH Malayalam Extra" w:hAnsi="BRH Malayalam Extra" w:cs="BRH Malayalam Extra"/>
+                <w:color w:val="000000"/>
+                <w:sz w:val="32"/>
+                <w:szCs w:val="32"/>
+                <w:lang w:val="it-IT"/>
               </w:rPr>
               <w:t xml:space="preserve"> s(³§) s(MÞ§)sÜ¡—k¡¥Z</w:t>
             </w:r>
@@ -5446,15 +5625,17 @@
                 <w:color w:val="000000"/>
                 <w:sz w:val="27"/>
                 <w:szCs w:val="32"/>
-              </w:rPr>
-              <w:t>–</w:t>
-            </w:r>
-            <w:r>
-              <w:rPr>
-                <w:rFonts w:ascii="BRH Malayalam Extra" w:hAnsi="BRH Malayalam Extra" w:cs="BRH Malayalam Extra"/>
-                <w:color w:val="000000"/>
-                <w:sz w:val="32"/>
-                <w:szCs w:val="32"/>
+                <w:lang w:val="it-IT"/>
+              </w:rPr>
+              <w:t>–</w:t>
+            </w:r>
+            <w:r>
+              <w:rPr>
+                <w:rFonts w:ascii="BRH Malayalam Extra" w:hAnsi="BRH Malayalam Extra" w:cs="BRH Malayalam Extra"/>
+                <w:color w:val="000000"/>
+                <w:sz w:val="32"/>
+                <w:szCs w:val="32"/>
+                <w:lang w:val="it-IT"/>
               </w:rPr>
               <w:t xml:space="preserve"> jZ§ | </w:t>
             </w:r>
@@ -5476,6 +5657,7 @@
                 <w:color w:val="000000"/>
                 <w:sz w:val="32"/>
                 <w:szCs w:val="32"/>
+                <w:lang w:val="it-IT"/>
               </w:rPr>
             </w:pPr>
             <w:r>
@@ -5484,6 +5666,7 @@
                 <w:color w:val="000000"/>
                 <w:sz w:val="32"/>
                 <w:szCs w:val="32"/>
+                <w:lang w:val="it-IT"/>
               </w:rPr>
               <w:t>(</w:t>
             </w:r>
@@ -5492,6 +5675,7 @@
                 <w:rFonts w:cs="BRH Malayalam Extra"/>
                 <w:color w:val="000000"/>
                 <w:szCs w:val="32"/>
+                <w:lang w:val="it-IT"/>
               </w:rPr>
               <w:t>6</w:t>
             </w:r>
@@ -5501,6 +5685,7 @@
                 <w:color w:val="000000"/>
                 <w:sz w:val="32"/>
                 <w:szCs w:val="32"/>
+                <w:lang w:val="it-IT"/>
               </w:rPr>
               <w:t>)</w:t>
             </w:r>
@@ -5509,6 +5694,7 @@
                 <w:rFonts w:cs="BRH Malayalam Extra"/>
                 <w:color w:val="000000"/>
                 <w:szCs w:val="32"/>
+                <w:lang w:val="it-IT"/>
               </w:rPr>
               <w:t>[P26</w:t>
             </w:r>
@@ -5518,6 +5704,7 @@
                 <w:color w:val="000000"/>
                 <w:sz w:val="32"/>
                 <w:szCs w:val="32"/>
+                <w:lang w:val="it-IT"/>
               </w:rPr>
               <w:t xml:space="preserve">] </w:t>
             </w:r>
@@ -5526,6 +5713,7 @@
                 <w:rFonts w:cs="BRH Malayalam Extra"/>
                 <w:color w:val="000000"/>
                 <w:szCs w:val="32"/>
+                <w:lang w:val="it-IT"/>
               </w:rPr>
               <w:t>5</w:t>
             </w:r>
@@ -5535,6 +5723,7 @@
                 <w:color w:val="000000"/>
                 <w:sz w:val="32"/>
                 <w:szCs w:val="32"/>
+                <w:lang w:val="it-IT"/>
               </w:rPr>
               <w:t>.</w:t>
             </w:r>
@@ -5543,6 +5732,7 @@
                 <w:rFonts w:cs="BRH Malayalam Extra"/>
                 <w:color w:val="000000"/>
                 <w:szCs w:val="32"/>
+                <w:lang w:val="it-IT"/>
               </w:rPr>
               <w:t>6</w:t>
             </w:r>
@@ -5552,6 +5742,7 @@
                 <w:color w:val="000000"/>
                 <w:sz w:val="32"/>
                 <w:szCs w:val="32"/>
+                <w:lang w:val="it-IT"/>
               </w:rPr>
               <w:t>.</w:t>
             </w:r>
@@ -5560,6 +5751,7 @@
                 <w:rFonts w:cs="BRH Malayalam Extra"/>
                 <w:color w:val="000000"/>
                 <w:szCs w:val="32"/>
+                <w:lang w:val="it-IT"/>
               </w:rPr>
               <w:t>6</w:t>
             </w:r>
@@ -5569,6 +5761,7 @@
                 <w:color w:val="000000"/>
                 <w:sz w:val="32"/>
                 <w:szCs w:val="32"/>
+                <w:lang w:val="it-IT"/>
               </w:rPr>
               <w:t>.</w:t>
             </w:r>
@@ -5577,6 +5770,7 @@
                 <w:rFonts w:cs="BRH Malayalam Extra"/>
                 <w:color w:val="000000"/>
                 <w:szCs w:val="32"/>
+                <w:lang w:val="it-IT"/>
               </w:rPr>
               <w:t>4</w:t>
             </w:r>
@@ -5586,6 +5780,7 @@
                 <w:color w:val="000000"/>
                 <w:sz w:val="32"/>
                 <w:szCs w:val="32"/>
+                <w:lang w:val="it-IT"/>
               </w:rPr>
               <w:t>(</w:t>
             </w:r>
@@ -5594,6 +5789,7 @@
                 <w:rFonts w:cs="BRH Malayalam Extra"/>
                 <w:color w:val="000000"/>
                 <w:szCs w:val="32"/>
+                <w:lang w:val="it-IT"/>
               </w:rPr>
               <w:t>5</w:t>
             </w:r>
@@ -5603,6 +5799,7 @@
                 <w:color w:val="000000"/>
                 <w:sz w:val="32"/>
                 <w:szCs w:val="32"/>
+                <w:lang w:val="it-IT"/>
               </w:rPr>
               <w:t>)- jR—ixdJ | sI | K¡</w:t>
             </w:r>
@@ -5612,15 +5809,17 @@
                 <w:color w:val="000000"/>
                 <w:sz w:val="27"/>
                 <w:szCs w:val="32"/>
-              </w:rPr>
-              <w:t>–</w:t>
-            </w:r>
-            <w:r>
-              <w:rPr>
-                <w:rFonts w:ascii="BRH Malayalam Extra" w:hAnsi="BRH Malayalam Extra" w:cs="BRH Malayalam Extra"/>
-                <w:color w:val="000000"/>
-                <w:sz w:val="32"/>
-                <w:szCs w:val="32"/>
+                <w:lang w:val="it-IT"/>
+              </w:rPr>
+              <w:t>–</w:t>
+            </w:r>
+            <w:r>
+              <w:rPr>
+                <w:rFonts w:ascii="BRH Malayalam Extra" w:hAnsi="BRH Malayalam Extra" w:cs="BRH Malayalam Extra"/>
+                <w:color w:val="000000"/>
+                <w:sz w:val="32"/>
+                <w:szCs w:val="32"/>
+                <w:lang w:val="it-IT"/>
               </w:rPr>
               <w:t>k¡</w:t>
             </w:r>
@@ -5630,15 +5829,17 @@
                 <w:color w:val="000000"/>
                 <w:sz w:val="27"/>
                 <w:szCs w:val="32"/>
-              </w:rPr>
-              <w:t>–</w:t>
-            </w:r>
-            <w:r>
-              <w:rPr>
-                <w:rFonts w:ascii="BRH Malayalam Extra" w:hAnsi="BRH Malayalam Extra" w:cs="BRH Malayalam Extra"/>
-                <w:color w:val="000000"/>
-                <w:sz w:val="32"/>
-                <w:szCs w:val="32"/>
+                <w:lang w:val="it-IT"/>
+              </w:rPr>
+              <w:t>–</w:t>
+            </w:r>
+            <w:r>
+              <w:rPr>
+                <w:rFonts w:ascii="BRH Malayalam Extra" w:hAnsi="BRH Malayalam Extra" w:cs="BRH Malayalam Extra"/>
+                <w:color w:val="000000"/>
+                <w:sz w:val="32"/>
+                <w:szCs w:val="32"/>
+                <w:lang w:val="it-IT"/>
               </w:rPr>
               <w:t>¥Z</w:t>
             </w:r>
@@ -5648,15 +5849,17 @@
                 <w:color w:val="000000"/>
                 <w:sz w:val="27"/>
                 <w:szCs w:val="32"/>
-              </w:rPr>
-              <w:t>–</w:t>
-            </w:r>
-            <w:r>
-              <w:rPr>
-                <w:rFonts w:ascii="BRH Malayalam Extra" w:hAnsi="BRH Malayalam Extra" w:cs="BRH Malayalam Extra"/>
-                <w:color w:val="000000"/>
-                <w:sz w:val="32"/>
-                <w:szCs w:val="32"/>
+                <w:lang w:val="it-IT"/>
+              </w:rPr>
+              <w:t>–</w:t>
+            </w:r>
+            <w:r>
+              <w:rPr>
+                <w:rFonts w:ascii="BRH Malayalam Extra" w:hAnsi="BRH Malayalam Extra" w:cs="BRH Malayalam Extra"/>
+                <w:color w:val="000000"/>
+                <w:sz w:val="32"/>
+                <w:szCs w:val="32"/>
+                <w:lang w:val="it-IT"/>
               </w:rPr>
               <w:t xml:space="preserve"> | </w:t>
             </w:r>
@@ -5673,6 +5876,7 @@
                 <w:color w:val="000000"/>
                 <w:sz w:val="32"/>
                 <w:szCs w:val="32"/>
+                <w:lang w:val="it-IT"/>
               </w:rPr>
             </w:pPr>
             <w:r>
@@ -5681,6 +5885,7 @@
                 <w:color w:val="000000"/>
                 <w:sz w:val="32"/>
                 <w:szCs w:val="32"/>
+                <w:lang w:val="it-IT"/>
               </w:rPr>
               <w:t>jR—ixd</w:t>
             </w:r>
@@ -5690,15 +5895,17 @@
                 <w:color w:val="000000"/>
                 <w:sz w:val="27"/>
                 <w:szCs w:val="32"/>
-              </w:rPr>
-              <w:t>–</w:t>
-            </w:r>
-            <w:r>
-              <w:rPr>
-                <w:rFonts w:ascii="BRH Malayalam Extra" w:hAnsi="BRH Malayalam Extra" w:cs="BRH Malayalam Extra"/>
-                <w:color w:val="000000"/>
-                <w:sz w:val="32"/>
-                <w:szCs w:val="32"/>
+                <w:lang w:val="it-IT"/>
+              </w:rPr>
+              <w:t>–</w:t>
+            </w:r>
+            <w:r>
+              <w:rPr>
+                <w:rFonts w:ascii="BRH Malayalam Extra" w:hAnsi="BRH Malayalam Extra" w:cs="BRH Malayalam Extra"/>
+                <w:color w:val="000000"/>
+                <w:sz w:val="32"/>
+                <w:szCs w:val="32"/>
+                <w:lang w:val="it-IT"/>
               </w:rPr>
               <w:t xml:space="preserve">J s(³§) sI </w:t>
             </w:r>
@@ -5708,6 +5915,7 @@
                 <w:color w:val="000000"/>
                 <w:sz w:val="28"/>
                 <w:szCs w:val="32"/>
+                <w:lang w:val="it-IT"/>
               </w:rPr>
               <w:t>Æ</w:t>
             </w:r>
@@ -5717,6 +5925,7 @@
                 <w:color w:val="000000"/>
                 <w:sz w:val="32"/>
                 <w:szCs w:val="32"/>
+                <w:lang w:val="it-IT"/>
               </w:rPr>
               <w:t>jR—ix¥dx</w:t>
             </w:r>
@@ -5726,15 +5935,17 @@
                 <w:color w:val="000000"/>
                 <w:sz w:val="27"/>
                 <w:szCs w:val="32"/>
-              </w:rPr>
-              <w:t>–</w:t>
-            </w:r>
-            <w:r>
-              <w:rPr>
-                <w:rFonts w:ascii="BRH Malayalam Extra" w:hAnsi="BRH Malayalam Extra" w:cs="BRH Malayalam Extra"/>
-                <w:color w:val="000000"/>
-                <w:sz w:val="32"/>
-                <w:szCs w:val="32"/>
+                <w:lang w:val="it-IT"/>
+              </w:rPr>
+              <w:t>–</w:t>
+            </w:r>
+            <w:r>
+              <w:rPr>
+                <w:rFonts w:ascii="BRH Malayalam Extra" w:hAnsi="BRH Malayalam Extra" w:cs="BRH Malayalam Extra"/>
+                <w:color w:val="000000"/>
+                <w:sz w:val="32"/>
+                <w:szCs w:val="32"/>
+                <w:lang w:val="it-IT"/>
               </w:rPr>
               <w:t xml:space="preserve"> jR—ixd</w:t>
             </w:r>
@@ -5744,15 +5955,17 @@
                 <w:color w:val="000000"/>
                 <w:sz w:val="27"/>
                 <w:szCs w:val="32"/>
-              </w:rPr>
-              <w:t>–</w:t>
-            </w:r>
-            <w:r>
-              <w:rPr>
-                <w:rFonts w:ascii="BRH Malayalam Extra" w:hAnsi="BRH Malayalam Extra" w:cs="BRH Malayalam Extra"/>
-                <w:color w:val="000000"/>
-                <w:sz w:val="32"/>
-                <w:szCs w:val="32"/>
+                <w:lang w:val="it-IT"/>
+              </w:rPr>
+              <w:t>–</w:t>
+            </w:r>
+            <w:r>
+              <w:rPr>
+                <w:rFonts w:ascii="BRH Malayalam Extra" w:hAnsi="BRH Malayalam Extra" w:cs="BRH Malayalam Extra"/>
+                <w:color w:val="000000"/>
+                <w:sz w:val="32"/>
+                <w:szCs w:val="32"/>
+                <w:lang w:val="it-IT"/>
               </w:rPr>
               <w:t>J s(MÞ§)sÜ¡—k¡¥Z K¡k¡¥Z</w:t>
             </w:r>
@@ -5762,15 +5975,17 @@
                 <w:color w:val="000000"/>
                 <w:sz w:val="27"/>
                 <w:szCs w:val="32"/>
-              </w:rPr>
-              <w:t>–</w:t>
-            </w:r>
-            <w:r>
-              <w:rPr>
-                <w:rFonts w:ascii="BRH Malayalam Extra" w:hAnsi="BRH Malayalam Extra" w:cs="BRH Malayalam Extra"/>
-                <w:color w:val="000000"/>
-                <w:sz w:val="32"/>
-                <w:szCs w:val="32"/>
+                <w:lang w:val="it-IT"/>
+              </w:rPr>
+              <w:t>–</w:t>
+            </w:r>
+            <w:r>
+              <w:rPr>
+                <w:rFonts w:ascii="BRH Malayalam Extra" w:hAnsi="BRH Malayalam Extra" w:cs="BRH Malayalam Extra"/>
+                <w:color w:val="000000"/>
+                <w:sz w:val="32"/>
+                <w:szCs w:val="32"/>
+                <w:lang w:val="it-IT"/>
               </w:rPr>
               <w:t xml:space="preserve"> sI </w:t>
             </w:r>
@@ -5780,6 +5995,7 @@
                 <w:color w:val="000000"/>
                 <w:sz w:val="28"/>
                 <w:szCs w:val="32"/>
+                <w:lang w:val="it-IT"/>
               </w:rPr>
               <w:t>Æ</w:t>
             </w:r>
@@ -5789,6 +6005,7 @@
                 <w:color w:val="000000"/>
                 <w:sz w:val="32"/>
                 <w:szCs w:val="32"/>
+                <w:lang w:val="it-IT"/>
               </w:rPr>
               <w:t>jR—ix¥dx</w:t>
             </w:r>
@@ -5798,15 +6015,17 @@
                 <w:color w:val="000000"/>
                 <w:sz w:val="27"/>
                 <w:szCs w:val="32"/>
-              </w:rPr>
-              <w:t>–</w:t>
-            </w:r>
-            <w:r>
-              <w:rPr>
-                <w:rFonts w:ascii="BRH Malayalam Extra" w:hAnsi="BRH Malayalam Extra" w:cs="BRH Malayalam Extra"/>
-                <w:color w:val="000000"/>
-                <w:sz w:val="32"/>
-                <w:szCs w:val="32"/>
+                <w:lang w:val="it-IT"/>
+              </w:rPr>
+              <w:t>–</w:t>
+            </w:r>
+            <w:r>
+              <w:rPr>
+                <w:rFonts w:ascii="BRH Malayalam Extra" w:hAnsi="BRH Malayalam Extra" w:cs="BRH Malayalam Extra"/>
+                <w:color w:val="000000"/>
+                <w:sz w:val="32"/>
+                <w:szCs w:val="32"/>
+                <w:lang w:val="it-IT"/>
               </w:rPr>
               <w:t xml:space="preserve"> jR—ixd</w:t>
             </w:r>
@@ -5816,26 +6035,19 @@
                 <w:color w:val="000000"/>
                 <w:sz w:val="27"/>
                 <w:szCs w:val="32"/>
-              </w:rPr>
-              <w:t>–</w:t>
-            </w:r>
-            <w:r>
-              <w:rPr>
-                <w:rFonts w:ascii="BRH Malayalam Extra" w:hAnsi="BRH Malayalam Extra" w:cs="BRH Malayalam Extra"/>
-                <w:color w:val="000000"/>
-                <w:sz w:val="32"/>
-                <w:szCs w:val="32"/>
-              </w:rPr>
-              <w:t xml:space="preserve">J </w:t>
-            </w:r>
-            <w:r>
-              <w:rPr>
-                <w:rFonts w:ascii="BRH Malayalam Extra" w:hAnsi="BRH Malayalam Extra" w:cs="BRH Malayalam Extra"/>
-                <w:color w:val="000000"/>
-                <w:sz w:val="32"/>
-                <w:szCs w:val="32"/>
-              </w:rPr>
-              <w:t>s</w:t>
+                <w:lang w:val="it-IT"/>
+              </w:rPr>
+              <w:t>–</w:t>
+            </w:r>
+            <w:r>
+              <w:rPr>
+                <w:rFonts w:ascii="BRH Malayalam Extra" w:hAnsi="BRH Malayalam Extra" w:cs="BRH Malayalam Extra"/>
+                <w:color w:val="000000"/>
+                <w:sz w:val="32"/>
+                <w:szCs w:val="32"/>
+                <w:lang w:val="it-IT"/>
+              </w:rPr>
+              <w:t>J s</w:t>
             </w:r>
             <w:r>
               <w:rPr>
@@ -5844,6 +6056,7 @@
                 <w:sz w:val="32"/>
                 <w:szCs w:val="32"/>
                 <w:highlight w:val="green"/>
+                <w:lang w:val="it-IT"/>
               </w:rPr>
               <w:t>(MÞ§)sÜ</w:t>
             </w:r>
@@ -5853,6 +6066,7 @@
                 <w:color w:val="000000"/>
                 <w:sz w:val="32"/>
                 <w:szCs w:val="32"/>
+                <w:lang w:val="it-IT"/>
               </w:rPr>
               <w:t xml:space="preserve">¡—k¡¥Z | </w:t>
             </w:r>
@@ -5869,6 +6083,7 @@
                 <w:color w:val="000000"/>
                 <w:sz w:val="32"/>
                 <w:szCs w:val="32"/>
+                <w:lang w:val="it-IT"/>
               </w:rPr>
             </w:pPr>
             <w:r>
@@ -5877,6 +6092,7 @@
                 <w:color w:val="000000"/>
                 <w:sz w:val="32"/>
                 <w:szCs w:val="32"/>
+                <w:lang w:val="it-IT"/>
               </w:rPr>
               <w:t>(</w:t>
             </w:r>
@@ -5885,6 +6101,7 @@
                 <w:rFonts w:cs="BRH Malayalam Extra"/>
                 <w:color w:val="000000"/>
                 <w:szCs w:val="32"/>
+                <w:lang w:val="it-IT"/>
               </w:rPr>
               <w:t>7</w:t>
             </w:r>
@@ -5894,6 +6111,7 @@
                 <w:color w:val="000000"/>
                 <w:sz w:val="32"/>
                 <w:szCs w:val="32"/>
+                <w:lang w:val="it-IT"/>
               </w:rPr>
               <w:t>)</w:t>
             </w:r>
@@ -5902,6 +6120,7 @@
                 <w:rFonts w:cs="BRH Malayalam Extra"/>
                 <w:color w:val="000000"/>
                 <w:szCs w:val="32"/>
+                <w:lang w:val="it-IT"/>
               </w:rPr>
               <w:t>[P26</w:t>
             </w:r>
@@ -5911,6 +6130,7 @@
                 <w:color w:val="000000"/>
                 <w:sz w:val="32"/>
                 <w:szCs w:val="32"/>
+                <w:lang w:val="it-IT"/>
               </w:rPr>
               <w:t xml:space="preserve">] </w:t>
             </w:r>
@@ -5919,6 +6139,7 @@
                 <w:rFonts w:cs="BRH Malayalam Extra"/>
                 <w:color w:val="000000"/>
                 <w:szCs w:val="32"/>
+                <w:lang w:val="it-IT"/>
               </w:rPr>
               <w:t>5</w:t>
             </w:r>
@@ -5928,6 +6149,7 @@
                 <w:color w:val="000000"/>
                 <w:sz w:val="32"/>
                 <w:szCs w:val="32"/>
+                <w:lang w:val="it-IT"/>
               </w:rPr>
               <w:t>.</w:t>
             </w:r>
@@ -5936,6 +6158,7 @@
                 <w:rFonts w:cs="BRH Malayalam Extra"/>
                 <w:color w:val="000000"/>
                 <w:szCs w:val="32"/>
+                <w:lang w:val="it-IT"/>
               </w:rPr>
               <w:t>6</w:t>
             </w:r>
@@ -5945,6 +6168,7 @@
                 <w:color w:val="000000"/>
                 <w:sz w:val="32"/>
                 <w:szCs w:val="32"/>
+                <w:lang w:val="it-IT"/>
               </w:rPr>
               <w:t>.</w:t>
             </w:r>
@@ -5953,6 +6177,7 @@
                 <w:rFonts w:cs="BRH Malayalam Extra"/>
                 <w:color w:val="000000"/>
                 <w:szCs w:val="32"/>
+                <w:lang w:val="it-IT"/>
               </w:rPr>
               <w:t>6</w:t>
             </w:r>
@@ -5962,6 +6187,7 @@
                 <w:color w:val="000000"/>
                 <w:sz w:val="32"/>
                 <w:szCs w:val="32"/>
+                <w:lang w:val="it-IT"/>
               </w:rPr>
               <w:t>.</w:t>
             </w:r>
@@ -5970,6 +6196,7 @@
                 <w:rFonts w:cs="BRH Malayalam Extra"/>
                 <w:color w:val="000000"/>
                 <w:szCs w:val="32"/>
+                <w:lang w:val="it-IT"/>
               </w:rPr>
               <w:t>4</w:t>
             </w:r>
@@ -5979,6 +6206,7 @@
                 <w:color w:val="000000"/>
                 <w:sz w:val="32"/>
                 <w:szCs w:val="32"/>
+                <w:lang w:val="it-IT"/>
               </w:rPr>
               <w:t>(</w:t>
             </w:r>
@@ -5987,6 +6215,7 @@
                 <w:rFonts w:cs="BRH Malayalam Extra"/>
                 <w:color w:val="000000"/>
                 <w:szCs w:val="32"/>
+                <w:lang w:val="it-IT"/>
               </w:rPr>
               <w:t>6</w:t>
             </w:r>
@@ -5996,6 +6225,7 @@
                 <w:color w:val="000000"/>
                 <w:sz w:val="32"/>
                 <w:szCs w:val="32"/>
+                <w:lang w:val="it-IT"/>
               </w:rPr>
               <w:t>)- sI | K¡</w:t>
             </w:r>
@@ -6005,15 +6235,17 @@
                 <w:color w:val="000000"/>
                 <w:sz w:val="27"/>
                 <w:szCs w:val="32"/>
-              </w:rPr>
-              <w:t>–</w:t>
-            </w:r>
-            <w:r>
-              <w:rPr>
-                <w:rFonts w:ascii="BRH Malayalam Extra" w:hAnsi="BRH Malayalam Extra" w:cs="BRH Malayalam Extra"/>
-                <w:color w:val="000000"/>
-                <w:sz w:val="32"/>
-                <w:szCs w:val="32"/>
+                <w:lang w:val="it-IT"/>
+              </w:rPr>
+              <w:t>–</w:t>
+            </w:r>
+            <w:r>
+              <w:rPr>
+                <w:rFonts w:ascii="BRH Malayalam Extra" w:hAnsi="BRH Malayalam Extra" w:cs="BRH Malayalam Extra"/>
+                <w:color w:val="000000"/>
+                <w:sz w:val="32"/>
+                <w:szCs w:val="32"/>
+                <w:lang w:val="it-IT"/>
               </w:rPr>
               <w:t>k¡</w:t>
             </w:r>
@@ -6023,15 +6255,17 @@
                 <w:color w:val="000000"/>
                 <w:sz w:val="27"/>
                 <w:szCs w:val="32"/>
-              </w:rPr>
-              <w:t>–</w:t>
-            </w:r>
-            <w:r>
-              <w:rPr>
-                <w:rFonts w:ascii="BRH Malayalam Extra" w:hAnsi="BRH Malayalam Extra" w:cs="BRH Malayalam Extra"/>
-                <w:color w:val="000000"/>
-                <w:sz w:val="32"/>
-                <w:szCs w:val="32"/>
+                <w:lang w:val="it-IT"/>
+              </w:rPr>
+              <w:t>–</w:t>
+            </w:r>
+            <w:r>
+              <w:rPr>
+                <w:rFonts w:ascii="BRH Malayalam Extra" w:hAnsi="BRH Malayalam Extra" w:cs="BRH Malayalam Extra"/>
+                <w:color w:val="000000"/>
+                <w:sz w:val="32"/>
+                <w:szCs w:val="32"/>
+                <w:lang w:val="it-IT"/>
               </w:rPr>
               <w:t>¥Z</w:t>
             </w:r>
@@ -6041,15 +6275,17 @@
                 <w:color w:val="000000"/>
                 <w:sz w:val="27"/>
                 <w:szCs w:val="32"/>
-              </w:rPr>
-              <w:t>–</w:t>
-            </w:r>
-            <w:r>
-              <w:rPr>
-                <w:rFonts w:ascii="BRH Malayalam Extra" w:hAnsi="BRH Malayalam Extra" w:cs="BRH Malayalam Extra"/>
-                <w:color w:val="000000"/>
-                <w:sz w:val="32"/>
-                <w:szCs w:val="32"/>
+                <w:lang w:val="it-IT"/>
+              </w:rPr>
+              <w:t>–</w:t>
+            </w:r>
+            <w:r>
+              <w:rPr>
+                <w:rFonts w:ascii="BRH Malayalam Extra" w:hAnsi="BRH Malayalam Extra" w:cs="BRH Malayalam Extra"/>
+                <w:color w:val="000000"/>
+                <w:sz w:val="32"/>
+                <w:szCs w:val="32"/>
+                <w:lang w:val="it-IT"/>
               </w:rPr>
               <w:t xml:space="preserve"> | jZ§ | </w:t>
             </w:r>
@@ -6066,6 +6302,7 @@
                 <w:color w:val="000000"/>
                 <w:sz w:val="32"/>
                 <w:szCs w:val="32"/>
+                <w:lang w:val="it-IT"/>
               </w:rPr>
             </w:pPr>
             <w:r>
@@ -6074,6 +6311,7 @@
                 <w:color w:val="000000"/>
                 <w:sz w:val="32"/>
                 <w:szCs w:val="32"/>
+                <w:lang w:val="it-IT"/>
               </w:rPr>
               <w:t>s</w:t>
             </w:r>
@@ -6084,6 +6322,7 @@
                 <w:sz w:val="32"/>
                 <w:szCs w:val="32"/>
                 <w:highlight w:val="green"/>
+                <w:lang w:val="it-IT"/>
               </w:rPr>
               <w:t>(MÞ§)sÜ</w:t>
             </w:r>
@@ -6093,6 +6332,7 @@
                 <w:color w:val="000000"/>
                 <w:sz w:val="32"/>
                 <w:szCs w:val="32"/>
+                <w:lang w:val="it-IT"/>
               </w:rPr>
               <w:t>¡—k¡¥Z K¡k¡¥Z</w:t>
             </w:r>
@@ -6102,15 +6342,17 @@
                 <w:color w:val="000000"/>
                 <w:sz w:val="27"/>
                 <w:szCs w:val="32"/>
-              </w:rPr>
-              <w:t>–</w:t>
-            </w:r>
-            <w:r>
-              <w:rPr>
-                <w:rFonts w:ascii="BRH Malayalam Extra" w:hAnsi="BRH Malayalam Extra" w:cs="BRH Malayalam Extra"/>
-                <w:color w:val="000000"/>
-                <w:sz w:val="32"/>
-                <w:szCs w:val="32"/>
+                <w:lang w:val="it-IT"/>
+              </w:rPr>
+              <w:t>–</w:t>
+            </w:r>
+            <w:r>
+              <w:rPr>
+                <w:rFonts w:ascii="BRH Malayalam Extra" w:hAnsi="BRH Malayalam Extra" w:cs="BRH Malayalam Extra"/>
+                <w:color w:val="000000"/>
+                <w:sz w:val="32"/>
+                <w:szCs w:val="32"/>
+                <w:lang w:val="it-IT"/>
               </w:rPr>
               <w:t xml:space="preserve"> s(³§) s(MÞ§)sÜ¡—k¡¥Z</w:t>
             </w:r>
@@ -6120,15 +6362,17 @@
                 <w:color w:val="000000"/>
                 <w:sz w:val="27"/>
                 <w:szCs w:val="32"/>
-              </w:rPr>
-              <w:t>–</w:t>
-            </w:r>
-            <w:r>
-              <w:rPr>
-                <w:rFonts w:ascii="BRH Malayalam Extra" w:hAnsi="BRH Malayalam Extra" w:cs="BRH Malayalam Extra"/>
-                <w:color w:val="000000"/>
-                <w:sz w:val="32"/>
-                <w:szCs w:val="32"/>
+                <w:lang w:val="it-IT"/>
+              </w:rPr>
+              <w:t>–</w:t>
+            </w:r>
+            <w:r>
+              <w:rPr>
+                <w:rFonts w:ascii="BRH Malayalam Extra" w:hAnsi="BRH Malayalam Extra" w:cs="BRH Malayalam Extra"/>
+                <w:color w:val="000000"/>
+                <w:sz w:val="32"/>
+                <w:szCs w:val="32"/>
+                <w:lang w:val="it-IT"/>
               </w:rPr>
               <w:t xml:space="preserve"> jb§ jZ§ K¡—k¡¥Z</w:t>
             </w:r>
@@ -6138,15 +6382,17 @@
                 <w:color w:val="000000"/>
                 <w:sz w:val="27"/>
                 <w:szCs w:val="32"/>
-              </w:rPr>
-              <w:t>–</w:t>
-            </w:r>
-            <w:r>
-              <w:rPr>
-                <w:rFonts w:ascii="BRH Malayalam Extra" w:hAnsi="BRH Malayalam Extra" w:cs="BRH Malayalam Extra"/>
-                <w:color w:val="000000"/>
-                <w:sz w:val="32"/>
-                <w:szCs w:val="32"/>
+                <w:lang w:val="it-IT"/>
+              </w:rPr>
+              <w:t>–</w:t>
+            </w:r>
+            <w:r>
+              <w:rPr>
+                <w:rFonts w:ascii="BRH Malayalam Extra" w:hAnsi="BRH Malayalam Extra" w:cs="BRH Malayalam Extra"/>
+                <w:color w:val="000000"/>
+                <w:sz w:val="32"/>
+                <w:szCs w:val="32"/>
+                <w:lang w:val="it-IT"/>
               </w:rPr>
               <w:t xml:space="preserve"> s(³§) s(MÞ§)sÜ¡—k¡¥Z</w:t>
             </w:r>
@@ -6156,15 +6402,17 @@
                 <w:color w:val="000000"/>
                 <w:sz w:val="27"/>
                 <w:szCs w:val="32"/>
-              </w:rPr>
-              <w:t>–</w:t>
-            </w:r>
-            <w:r>
-              <w:rPr>
-                <w:rFonts w:ascii="BRH Malayalam Extra" w:hAnsi="BRH Malayalam Extra" w:cs="BRH Malayalam Extra"/>
-                <w:color w:val="000000"/>
-                <w:sz w:val="32"/>
-                <w:szCs w:val="32"/>
+                <w:lang w:val="it-IT"/>
+              </w:rPr>
+              <w:t>–</w:t>
+            </w:r>
+            <w:r>
+              <w:rPr>
+                <w:rFonts w:ascii="BRH Malayalam Extra" w:hAnsi="BRH Malayalam Extra" w:cs="BRH Malayalam Extra"/>
+                <w:color w:val="000000"/>
+                <w:sz w:val="32"/>
+                <w:szCs w:val="32"/>
+                <w:lang w:val="it-IT"/>
               </w:rPr>
               <w:t xml:space="preserve"> jZ§ | </w:t>
             </w:r>
@@ -6191,6 +6439,7 @@
                 <w:color w:val="000000"/>
                 <w:sz w:val="32"/>
                 <w:szCs w:val="32"/>
+                <w:lang w:val="it-IT"/>
               </w:rPr>
             </w:pPr>
             <w:r>
@@ -6199,6 +6448,7 @@
                 <w:color w:val="000000"/>
                 <w:sz w:val="32"/>
                 <w:szCs w:val="32"/>
+                <w:lang w:val="it-IT"/>
               </w:rPr>
               <w:t>(</w:t>
             </w:r>
@@ -6207,6 +6457,7 @@
                 <w:rFonts w:cs="BRH Malayalam Extra"/>
                 <w:color w:val="000000"/>
                 <w:szCs w:val="32"/>
+                <w:lang w:val="it-IT"/>
               </w:rPr>
               <w:t>33</w:t>
             </w:r>
@@ -6216,6 +6467,7 @@
                 <w:color w:val="000000"/>
                 <w:sz w:val="32"/>
                 <w:szCs w:val="32"/>
+                <w:lang w:val="it-IT"/>
               </w:rPr>
               <w:t>)</w:t>
             </w:r>
@@ -6224,6 +6476,7 @@
                 <w:rFonts w:cs="BRH Malayalam Extra"/>
                 <w:color w:val="000000"/>
                 <w:szCs w:val="32"/>
+                <w:lang w:val="it-IT"/>
               </w:rPr>
               <w:t>[P28</w:t>
             </w:r>
@@ -6233,6 +6486,7 @@
                 <w:color w:val="000000"/>
                 <w:sz w:val="32"/>
                 <w:szCs w:val="32"/>
+                <w:lang w:val="it-IT"/>
               </w:rPr>
               <w:t xml:space="preserve">] </w:t>
             </w:r>
@@ -6241,6 +6495,7 @@
                 <w:rFonts w:cs="BRH Malayalam Extra"/>
                 <w:color w:val="000000"/>
                 <w:szCs w:val="32"/>
+                <w:lang w:val="it-IT"/>
               </w:rPr>
               <w:t>5</w:t>
             </w:r>
@@ -6250,6 +6505,7 @@
                 <w:color w:val="000000"/>
                 <w:sz w:val="32"/>
                 <w:szCs w:val="32"/>
+                <w:lang w:val="it-IT"/>
               </w:rPr>
               <w:t>.</w:t>
             </w:r>
@@ -6258,6 +6514,7 @@
                 <w:rFonts w:cs="BRH Malayalam Extra"/>
                 <w:color w:val="000000"/>
                 <w:szCs w:val="32"/>
+                <w:lang w:val="it-IT"/>
               </w:rPr>
               <w:t>6</w:t>
             </w:r>
@@ -6267,6 +6524,7 @@
                 <w:color w:val="000000"/>
                 <w:sz w:val="32"/>
                 <w:szCs w:val="32"/>
+                <w:lang w:val="it-IT"/>
               </w:rPr>
               <w:t>.</w:t>
             </w:r>
@@ -6275,6 +6533,7 @@
                 <w:rFonts w:cs="BRH Malayalam Extra"/>
                 <w:color w:val="000000"/>
                 <w:szCs w:val="32"/>
+                <w:lang w:val="it-IT"/>
               </w:rPr>
               <w:t>7</w:t>
             </w:r>
@@ -6284,6 +6543,7 @@
                 <w:color w:val="000000"/>
                 <w:sz w:val="32"/>
                 <w:szCs w:val="32"/>
+                <w:lang w:val="it-IT"/>
               </w:rPr>
               <w:t>.</w:t>
             </w:r>
@@ -6292,6 +6552,7 @@
                 <w:rFonts w:cs="BRH Malayalam Extra"/>
                 <w:color w:val="000000"/>
                 <w:szCs w:val="32"/>
+                <w:lang w:val="it-IT"/>
               </w:rPr>
               <w:t>2</w:t>
             </w:r>
@@ -6301,6 +6562,7 @@
                 <w:color w:val="000000"/>
                 <w:sz w:val="32"/>
                 <w:szCs w:val="32"/>
+                <w:lang w:val="it-IT"/>
               </w:rPr>
               <w:t>(</w:t>
             </w:r>
@@ -6309,6 +6571,7 @@
                 <w:rFonts w:cs="BRH Malayalam Extra"/>
                 <w:color w:val="000000"/>
                 <w:szCs w:val="32"/>
+                <w:lang w:val="it-IT"/>
               </w:rPr>
               <w:t>21</w:t>
             </w:r>
@@ -6318,6 +6581,7 @@
                 <w:color w:val="000000"/>
                 <w:sz w:val="32"/>
                 <w:szCs w:val="32"/>
+                <w:lang w:val="it-IT"/>
               </w:rPr>
               <w:t>)- B</w:t>
             </w:r>
@@ -6327,15 +6591,17 @@
                 <w:color w:val="000000"/>
                 <w:sz w:val="27"/>
                 <w:szCs w:val="32"/>
-              </w:rPr>
-              <w:t>–</w:t>
-            </w:r>
-            <w:r>
-              <w:rPr>
-                <w:rFonts w:ascii="BRH Malayalam Extra" w:hAnsi="BRH Malayalam Extra" w:cs="BRH Malayalam Extra"/>
-                <w:color w:val="000000"/>
-                <w:sz w:val="32"/>
-                <w:szCs w:val="32"/>
+                <w:lang w:val="it-IT"/>
+              </w:rPr>
+              <w:t>–</w:t>
+            </w:r>
+            <w:r>
+              <w:rPr>
+                <w:rFonts w:ascii="BRH Malayalam Extra" w:hAnsi="BRH Malayalam Extra" w:cs="BRH Malayalam Extra"/>
+                <w:color w:val="000000"/>
+                <w:sz w:val="32"/>
+                <w:szCs w:val="32"/>
+                <w:lang w:val="it-IT"/>
               </w:rPr>
               <w:t>¥eïx</w:t>
             </w:r>
@@ -6345,15 +6611,17 @@
                 <w:color w:val="000000"/>
                 <w:sz w:val="27"/>
                 <w:szCs w:val="32"/>
-              </w:rPr>
-              <w:t>–</w:t>
-            </w:r>
-            <w:r>
-              <w:rPr>
-                <w:rFonts w:ascii="BRH Malayalam Extra" w:hAnsi="BRH Malayalam Extra" w:cs="BRH Malayalam Extra"/>
-                <w:color w:val="000000"/>
-                <w:sz w:val="32"/>
-                <w:szCs w:val="32"/>
+                <w:lang w:val="it-IT"/>
+              </w:rPr>
+              <w:t>–</w:t>
+            </w:r>
+            <w:r>
+              <w:rPr>
+                <w:rFonts w:ascii="BRH Malayalam Extra" w:hAnsi="BRH Malayalam Extra" w:cs="BRH Malayalam Extra"/>
+                <w:color w:val="000000"/>
+                <w:sz w:val="32"/>
+                <w:szCs w:val="32"/>
+                <w:lang w:val="it-IT"/>
               </w:rPr>
               <w:t>Zy</w:t>
             </w:r>
@@ -6363,15 +6631,17 @@
                 <w:color w:val="000000"/>
                 <w:sz w:val="27"/>
                 <w:szCs w:val="32"/>
-              </w:rPr>
-              <w:t>–</w:t>
-            </w:r>
-            <w:r>
-              <w:rPr>
-                <w:rFonts w:ascii="BRH Malayalam Extra" w:hAnsi="BRH Malayalam Extra" w:cs="BRH Malayalam Extra"/>
-                <w:color w:val="000000"/>
-                <w:sz w:val="32"/>
-                <w:szCs w:val="32"/>
+                <w:lang w:val="it-IT"/>
+              </w:rPr>
+              <w:t>–</w:t>
+            </w:r>
+            <w:r>
+              <w:rPr>
+                <w:rFonts w:ascii="BRH Malayalam Extra" w:hAnsi="BRH Malayalam Extra" w:cs="BRH Malayalam Extra"/>
+                <w:color w:val="000000"/>
+                <w:sz w:val="32"/>
+                <w:szCs w:val="32"/>
+                <w:lang w:val="it-IT"/>
               </w:rPr>
               <w:t xml:space="preserve"> | s</w:t>
             </w:r>
@@ -6381,15 +6651,17 @@
                 <w:color w:val="000000"/>
                 <w:sz w:val="27"/>
                 <w:szCs w:val="32"/>
-              </w:rPr>
-              <w:t>–</w:t>
-            </w:r>
-            <w:r>
-              <w:rPr>
-                <w:rFonts w:ascii="BRH Malayalam Extra" w:hAnsi="BRH Malayalam Extra" w:cs="BRH Malayalam Extra"/>
-                <w:color w:val="000000"/>
-                <w:sz w:val="32"/>
-                <w:szCs w:val="32"/>
+                <w:lang w:val="it-IT"/>
+              </w:rPr>
+              <w:t>–</w:t>
+            </w:r>
+            <w:r>
+              <w:rPr>
+                <w:rFonts w:ascii="BRH Malayalam Extra" w:hAnsi="BRH Malayalam Extra" w:cs="BRH Malayalam Extra"/>
+                <w:color w:val="000000"/>
+                <w:sz w:val="32"/>
+                <w:szCs w:val="32"/>
+                <w:lang w:val="it-IT"/>
               </w:rPr>
               <w:t>eëb—q | kxöZz˜J |</w:t>
             </w:r>
@@ -6406,6 +6678,7 @@
                 <w:color w:val="000000"/>
                 <w:sz w:val="32"/>
                 <w:szCs w:val="32"/>
+                <w:lang w:val="it-IT"/>
               </w:rPr>
             </w:pPr>
             <w:r>
@@ -6414,6 +6687,7 @@
                 <w:color w:val="000000"/>
                 <w:sz w:val="32"/>
                 <w:szCs w:val="32"/>
+                <w:lang w:val="it-IT"/>
               </w:rPr>
               <w:t>B</w:t>
             </w:r>
@@ -6423,15 +6697,17 @@
                 <w:color w:val="000000"/>
                 <w:sz w:val="27"/>
                 <w:szCs w:val="32"/>
-              </w:rPr>
-              <w:t>–</w:t>
-            </w:r>
-            <w:r>
-              <w:rPr>
-                <w:rFonts w:ascii="BRH Malayalam Extra" w:hAnsi="BRH Malayalam Extra" w:cs="BRH Malayalam Extra"/>
-                <w:color w:val="000000"/>
-                <w:sz w:val="32"/>
-                <w:szCs w:val="32"/>
+                <w:lang w:val="it-IT"/>
+              </w:rPr>
+              <w:t>–</w:t>
+            </w:r>
+            <w:r>
+              <w:rPr>
+                <w:rFonts w:ascii="BRH Malayalam Extra" w:hAnsi="BRH Malayalam Extra" w:cs="BRH Malayalam Extra"/>
+                <w:color w:val="000000"/>
+                <w:sz w:val="32"/>
+                <w:szCs w:val="32"/>
+                <w:lang w:val="it-IT"/>
               </w:rPr>
               <w:t>¥eïx</w:t>
             </w:r>
@@ -6441,15 +6717,17 @@
                 <w:color w:val="000000"/>
                 <w:sz w:val="27"/>
                 <w:szCs w:val="32"/>
-              </w:rPr>
-              <w:t>–</w:t>
-            </w:r>
-            <w:r>
-              <w:rPr>
-                <w:rFonts w:ascii="BRH Malayalam Extra" w:hAnsi="BRH Malayalam Extra" w:cs="BRH Malayalam Extra"/>
-                <w:color w:val="000000"/>
-                <w:sz w:val="32"/>
-                <w:szCs w:val="32"/>
+                <w:lang w:val="it-IT"/>
+              </w:rPr>
+              <w:t>–</w:t>
+            </w:r>
+            <w:r>
+              <w:rPr>
+                <w:rFonts w:ascii="BRH Malayalam Extra" w:hAnsi="BRH Malayalam Extra" w:cs="BRH Malayalam Extra"/>
+                <w:color w:val="000000"/>
+                <w:sz w:val="32"/>
+                <w:szCs w:val="32"/>
+                <w:lang w:val="it-IT"/>
               </w:rPr>
               <w:t>Zy</w:t>
             </w:r>
@@ -6459,15 +6737,17 @@
                 <w:color w:val="000000"/>
                 <w:sz w:val="27"/>
                 <w:szCs w:val="32"/>
-              </w:rPr>
-              <w:t>–</w:t>
-            </w:r>
-            <w:r>
-              <w:rPr>
-                <w:rFonts w:ascii="BRH Malayalam Extra" w:hAnsi="BRH Malayalam Extra" w:cs="BRH Malayalam Extra"/>
-                <w:color w:val="000000"/>
-                <w:sz w:val="32"/>
-                <w:szCs w:val="32"/>
+                <w:lang w:val="it-IT"/>
+              </w:rPr>
+              <w:t>–</w:t>
+            </w:r>
+            <w:r>
+              <w:rPr>
+                <w:rFonts w:ascii="BRH Malayalam Extra" w:hAnsi="BRH Malayalam Extra" w:cs="BRH Malayalam Extra"/>
+                <w:color w:val="000000"/>
+                <w:sz w:val="32"/>
+                <w:szCs w:val="32"/>
+                <w:lang w:val="it-IT"/>
               </w:rPr>
               <w:t xml:space="preserve"> s</w:t>
             </w:r>
@@ -6477,15 +6757,17 @@
                 <w:color w:val="000000"/>
                 <w:sz w:val="27"/>
                 <w:szCs w:val="32"/>
-              </w:rPr>
-              <w:t>–</w:t>
-            </w:r>
-            <w:r>
-              <w:rPr>
-                <w:rFonts w:ascii="BRH Malayalam Extra" w:hAnsi="BRH Malayalam Extra" w:cs="BRH Malayalam Extra"/>
-                <w:color w:val="000000"/>
-                <w:sz w:val="32"/>
-                <w:szCs w:val="32"/>
+                <w:lang w:val="it-IT"/>
+              </w:rPr>
+              <w:t>–</w:t>
+            </w:r>
+            <w:r>
+              <w:rPr>
+                <w:rFonts w:ascii="BRH Malayalam Extra" w:hAnsi="BRH Malayalam Extra" w:cs="BRH Malayalam Extra"/>
+                <w:color w:val="000000"/>
+                <w:sz w:val="32"/>
+                <w:szCs w:val="32"/>
+                <w:lang w:val="it-IT"/>
               </w:rPr>
               <w:t>eëb—q s</w:t>
             </w:r>
@@ -6495,15 +6777,17 @@
                 <w:color w:val="000000"/>
                 <w:sz w:val="27"/>
                 <w:szCs w:val="32"/>
-              </w:rPr>
-              <w:t>–</w:t>
-            </w:r>
-            <w:r>
-              <w:rPr>
-                <w:rFonts w:ascii="BRH Malayalam Extra" w:hAnsi="BRH Malayalam Extra" w:cs="BRH Malayalam Extra"/>
-                <w:color w:val="000000"/>
-                <w:sz w:val="32"/>
-                <w:szCs w:val="32"/>
+                <w:lang w:val="it-IT"/>
+              </w:rPr>
+              <w:t>–</w:t>
+            </w:r>
+            <w:r>
+              <w:rPr>
+                <w:rFonts w:ascii="BRH Malayalam Extra" w:hAnsi="BRH Malayalam Extra" w:cs="BRH Malayalam Extra"/>
+                <w:color w:val="000000"/>
+                <w:sz w:val="32"/>
+                <w:szCs w:val="32"/>
+                <w:lang w:val="it-IT"/>
               </w:rPr>
               <w:t>eëb—</w:t>
             </w:r>
@@ -6514,6 +6798,7 @@
                 <w:sz w:val="32"/>
                 <w:szCs w:val="32"/>
                 <w:highlight w:val="yellow"/>
+                <w:lang w:val="it-IT"/>
               </w:rPr>
               <w:t>q</w:t>
             </w:r>
@@ -6523,6 +6808,7 @@
                 <w:color w:val="000000"/>
                 <w:sz w:val="32"/>
                 <w:szCs w:val="32"/>
+                <w:lang w:val="it-IT"/>
               </w:rPr>
               <w:t>¥eïx Zõx¥eïxZy s</w:t>
             </w:r>
@@ -6532,15 +6818,17 @@
                 <w:color w:val="000000"/>
                 <w:sz w:val="27"/>
                 <w:szCs w:val="32"/>
-              </w:rPr>
-              <w:t>–</w:t>
-            </w:r>
-            <w:r>
-              <w:rPr>
-                <w:rFonts w:ascii="BRH Malayalam Extra" w:hAnsi="BRH Malayalam Extra" w:cs="BRH Malayalam Extra"/>
-                <w:color w:val="000000"/>
-                <w:sz w:val="32"/>
-                <w:szCs w:val="32"/>
+                <w:lang w:val="it-IT"/>
+              </w:rPr>
+              <w:t>–</w:t>
+            </w:r>
+            <w:r>
+              <w:rPr>
+                <w:rFonts w:ascii="BRH Malayalam Extra" w:hAnsi="BRH Malayalam Extra" w:cs="BRH Malayalam Extra"/>
+                <w:color w:val="000000"/>
+                <w:sz w:val="32"/>
+                <w:szCs w:val="32"/>
+                <w:lang w:val="it-IT"/>
               </w:rPr>
               <w:t>eëb—q</w:t>
             </w:r>
@@ -6550,15 +6838,17 @@
                 <w:color w:val="000000"/>
                 <w:sz w:val="27"/>
                 <w:szCs w:val="32"/>
-              </w:rPr>
-              <w:t>–</w:t>
-            </w:r>
-            <w:r>
-              <w:rPr>
-                <w:rFonts w:ascii="BRH Malayalam Extra" w:hAnsi="BRH Malayalam Extra" w:cs="BRH Malayalam Extra"/>
-                <w:color w:val="000000"/>
-                <w:sz w:val="32"/>
-                <w:szCs w:val="32"/>
+                <w:lang w:val="it-IT"/>
+              </w:rPr>
+              <w:t>–</w:t>
+            </w:r>
+            <w:r>
+              <w:rPr>
+                <w:rFonts w:ascii="BRH Malayalam Extra" w:hAnsi="BRH Malayalam Extra" w:cs="BRH Malayalam Extra"/>
+                <w:color w:val="000000"/>
+                <w:sz w:val="32"/>
+                <w:szCs w:val="32"/>
+                <w:lang w:val="it-IT"/>
               </w:rPr>
               <w:t xml:space="preserve"> kxöZz</w:t>
             </w:r>
@@ -6568,15 +6858,17 @@
                 <w:color w:val="000000"/>
                 <w:sz w:val="27"/>
                 <w:szCs w:val="32"/>
-              </w:rPr>
-              <w:t>–</w:t>
-            </w:r>
-            <w:r>
-              <w:rPr>
-                <w:rFonts w:ascii="BRH Malayalam Extra" w:hAnsi="BRH Malayalam Extra" w:cs="BRH Malayalam Extra"/>
-                <w:color w:val="000000"/>
-                <w:sz w:val="32"/>
-                <w:szCs w:val="32"/>
+                <w:lang w:val="it-IT"/>
+              </w:rPr>
+              <w:t>–</w:t>
+            </w:r>
+            <w:r>
+              <w:rPr>
+                <w:rFonts w:ascii="BRH Malayalam Extra" w:hAnsi="BRH Malayalam Extra" w:cs="BRH Malayalam Extra"/>
+                <w:color w:val="000000"/>
+                <w:sz w:val="32"/>
+                <w:szCs w:val="32"/>
+                <w:lang w:val="it-IT"/>
               </w:rPr>
               <w:t xml:space="preserve"> kxöZz˜J s</w:t>
             </w:r>
@@ -6586,15 +6878,17 @@
                 <w:color w:val="000000"/>
                 <w:sz w:val="27"/>
                 <w:szCs w:val="32"/>
-              </w:rPr>
-              <w:t>–</w:t>
-            </w:r>
-            <w:r>
-              <w:rPr>
-                <w:rFonts w:ascii="BRH Malayalam Extra" w:hAnsi="BRH Malayalam Extra" w:cs="BRH Malayalam Extra"/>
-                <w:color w:val="000000"/>
-                <w:sz w:val="32"/>
-                <w:szCs w:val="32"/>
+                <w:lang w:val="it-IT"/>
+              </w:rPr>
+              <w:t>–</w:t>
+            </w:r>
+            <w:r>
+              <w:rPr>
+                <w:rFonts w:ascii="BRH Malayalam Extra" w:hAnsi="BRH Malayalam Extra" w:cs="BRH Malayalam Extra"/>
+                <w:color w:val="000000"/>
+                <w:sz w:val="32"/>
+                <w:szCs w:val="32"/>
+                <w:lang w:val="it-IT"/>
               </w:rPr>
               <w:t>eëb—</w:t>
             </w:r>
@@ -6605,6 +6899,7 @@
                 <w:sz w:val="32"/>
                 <w:szCs w:val="32"/>
                 <w:highlight w:val="yellow"/>
+                <w:lang w:val="it-IT"/>
               </w:rPr>
               <w:t>q</w:t>
             </w:r>
@@ -6614,6 +6909,7 @@
                 <w:color w:val="000000"/>
                 <w:sz w:val="32"/>
                 <w:szCs w:val="32"/>
+                <w:lang w:val="it-IT"/>
               </w:rPr>
               <w:t>¥eïx Zõx¥eïxZy s</w:t>
             </w:r>
@@ -6623,15 +6919,17 @@
                 <w:color w:val="000000"/>
                 <w:sz w:val="27"/>
                 <w:szCs w:val="32"/>
-              </w:rPr>
-              <w:t>–</w:t>
-            </w:r>
-            <w:r>
-              <w:rPr>
-                <w:rFonts w:ascii="BRH Malayalam Extra" w:hAnsi="BRH Malayalam Extra" w:cs="BRH Malayalam Extra"/>
-                <w:color w:val="000000"/>
-                <w:sz w:val="32"/>
-                <w:szCs w:val="32"/>
+                <w:lang w:val="it-IT"/>
+              </w:rPr>
+              <w:t>–</w:t>
+            </w:r>
+            <w:r>
+              <w:rPr>
+                <w:rFonts w:ascii="BRH Malayalam Extra" w:hAnsi="BRH Malayalam Extra" w:cs="BRH Malayalam Extra"/>
+                <w:color w:val="000000"/>
+                <w:sz w:val="32"/>
+                <w:szCs w:val="32"/>
+                <w:lang w:val="it-IT"/>
               </w:rPr>
               <w:t>eëb—q</w:t>
             </w:r>
@@ -6641,15 +6939,17 @@
                 <w:color w:val="000000"/>
                 <w:sz w:val="27"/>
                 <w:szCs w:val="32"/>
-              </w:rPr>
-              <w:t>–</w:t>
-            </w:r>
-            <w:r>
-              <w:rPr>
-                <w:rFonts w:ascii="BRH Malayalam Extra" w:hAnsi="BRH Malayalam Extra" w:cs="BRH Malayalam Extra"/>
-                <w:color w:val="000000"/>
-                <w:sz w:val="32"/>
-                <w:szCs w:val="32"/>
+                <w:lang w:val="it-IT"/>
+              </w:rPr>
+              <w:t>–</w:t>
+            </w:r>
+            <w:r>
+              <w:rPr>
+                <w:rFonts w:ascii="BRH Malayalam Extra" w:hAnsi="BRH Malayalam Extra" w:cs="BRH Malayalam Extra"/>
+                <w:color w:val="000000"/>
+                <w:sz w:val="32"/>
+                <w:szCs w:val="32"/>
+                <w:lang w:val="it-IT"/>
               </w:rPr>
               <w:t xml:space="preserve"> kxöZz˜J | </w:t>
             </w:r>
@@ -6671,6 +6971,7 @@
                 <w:color w:val="000000"/>
                 <w:sz w:val="32"/>
                 <w:szCs w:val="32"/>
+                <w:lang w:val="it-IT"/>
               </w:rPr>
             </w:pPr>
             <w:r>
@@ -6679,6 +6980,7 @@
                 <w:color w:val="000000"/>
                 <w:sz w:val="32"/>
                 <w:szCs w:val="32"/>
+                <w:lang w:val="it-IT"/>
               </w:rPr>
               <w:t>(</w:t>
             </w:r>
@@ -6687,6 +6989,7 @@
                 <w:rFonts w:cs="BRH Malayalam Extra"/>
                 <w:color w:val="000000"/>
                 <w:szCs w:val="32"/>
+                <w:lang w:val="it-IT"/>
               </w:rPr>
               <w:t>33</w:t>
             </w:r>
@@ -6696,6 +6999,7 @@
                 <w:color w:val="000000"/>
                 <w:sz w:val="32"/>
                 <w:szCs w:val="32"/>
+                <w:lang w:val="it-IT"/>
               </w:rPr>
               <w:t>)</w:t>
             </w:r>
@@ -6704,6 +7008,7 @@
                 <w:rFonts w:cs="BRH Malayalam Extra"/>
                 <w:color w:val="000000"/>
                 <w:szCs w:val="32"/>
+                <w:lang w:val="it-IT"/>
               </w:rPr>
               <w:t>[P28</w:t>
             </w:r>
@@ -6713,6 +7018,7 @@
                 <w:color w:val="000000"/>
                 <w:sz w:val="32"/>
                 <w:szCs w:val="32"/>
+                <w:lang w:val="it-IT"/>
               </w:rPr>
               <w:t xml:space="preserve">] </w:t>
             </w:r>
@@ -6721,6 +7027,7 @@
                 <w:rFonts w:cs="BRH Malayalam Extra"/>
                 <w:color w:val="000000"/>
                 <w:szCs w:val="32"/>
+                <w:lang w:val="it-IT"/>
               </w:rPr>
               <w:t>5</w:t>
             </w:r>
@@ -6730,6 +7037,7 @@
                 <w:color w:val="000000"/>
                 <w:sz w:val="32"/>
                 <w:szCs w:val="32"/>
+                <w:lang w:val="it-IT"/>
               </w:rPr>
               <w:t>.</w:t>
             </w:r>
@@ -6738,6 +7046,7 @@
                 <w:rFonts w:cs="BRH Malayalam Extra"/>
                 <w:color w:val="000000"/>
                 <w:szCs w:val="32"/>
+                <w:lang w:val="it-IT"/>
               </w:rPr>
               <w:t>6</w:t>
             </w:r>
@@ -6747,6 +7056,7 @@
                 <w:color w:val="000000"/>
                 <w:sz w:val="32"/>
                 <w:szCs w:val="32"/>
+                <w:lang w:val="it-IT"/>
               </w:rPr>
               <w:t>.</w:t>
             </w:r>
@@ -6755,6 +7065,7 @@
                 <w:rFonts w:cs="BRH Malayalam Extra"/>
                 <w:color w:val="000000"/>
                 <w:szCs w:val="32"/>
+                <w:lang w:val="it-IT"/>
               </w:rPr>
               <w:t>7</w:t>
             </w:r>
@@ -6764,6 +7075,7 @@
                 <w:color w:val="000000"/>
                 <w:sz w:val="32"/>
                 <w:szCs w:val="32"/>
+                <w:lang w:val="it-IT"/>
               </w:rPr>
               <w:t>.</w:t>
             </w:r>
@@ -6772,6 +7084,7 @@
                 <w:rFonts w:cs="BRH Malayalam Extra"/>
                 <w:color w:val="000000"/>
                 <w:szCs w:val="32"/>
+                <w:lang w:val="it-IT"/>
               </w:rPr>
               <w:t>2</w:t>
             </w:r>
@@ -6781,6 +7094,7 @@
                 <w:color w:val="000000"/>
                 <w:sz w:val="32"/>
                 <w:szCs w:val="32"/>
+                <w:lang w:val="it-IT"/>
               </w:rPr>
               <w:t>(</w:t>
             </w:r>
@@ -6789,6 +7103,7 @@
                 <w:rFonts w:cs="BRH Malayalam Extra"/>
                 <w:color w:val="000000"/>
                 <w:szCs w:val="32"/>
+                <w:lang w:val="it-IT"/>
               </w:rPr>
               <w:t>21</w:t>
             </w:r>
@@ -6798,6 +7113,7 @@
                 <w:color w:val="000000"/>
                 <w:sz w:val="32"/>
                 <w:szCs w:val="32"/>
+                <w:lang w:val="it-IT"/>
               </w:rPr>
               <w:t>)- B</w:t>
             </w:r>
@@ -6807,15 +7123,17 @@
                 <w:color w:val="000000"/>
                 <w:sz w:val="27"/>
                 <w:szCs w:val="32"/>
-              </w:rPr>
-              <w:t>–</w:t>
-            </w:r>
-            <w:r>
-              <w:rPr>
-                <w:rFonts w:ascii="BRH Malayalam Extra" w:hAnsi="BRH Malayalam Extra" w:cs="BRH Malayalam Extra"/>
-                <w:color w:val="000000"/>
-                <w:sz w:val="32"/>
-                <w:szCs w:val="32"/>
+                <w:lang w:val="it-IT"/>
+              </w:rPr>
+              <w:t>–</w:t>
+            </w:r>
+            <w:r>
+              <w:rPr>
+                <w:rFonts w:ascii="BRH Malayalam Extra" w:hAnsi="BRH Malayalam Extra" w:cs="BRH Malayalam Extra"/>
+                <w:color w:val="000000"/>
+                <w:sz w:val="32"/>
+                <w:szCs w:val="32"/>
+                <w:lang w:val="it-IT"/>
               </w:rPr>
               <w:t>¥eïx</w:t>
             </w:r>
@@ -6825,15 +7143,17 @@
                 <w:color w:val="000000"/>
                 <w:sz w:val="27"/>
                 <w:szCs w:val="32"/>
-              </w:rPr>
-              <w:t>–</w:t>
-            </w:r>
-            <w:r>
-              <w:rPr>
-                <w:rFonts w:ascii="BRH Malayalam Extra" w:hAnsi="BRH Malayalam Extra" w:cs="BRH Malayalam Extra"/>
-                <w:color w:val="000000"/>
-                <w:sz w:val="32"/>
-                <w:szCs w:val="32"/>
+                <w:lang w:val="it-IT"/>
+              </w:rPr>
+              <w:t>–</w:t>
+            </w:r>
+            <w:r>
+              <w:rPr>
+                <w:rFonts w:ascii="BRH Malayalam Extra" w:hAnsi="BRH Malayalam Extra" w:cs="BRH Malayalam Extra"/>
+                <w:color w:val="000000"/>
+                <w:sz w:val="32"/>
+                <w:szCs w:val="32"/>
+                <w:lang w:val="it-IT"/>
               </w:rPr>
               <w:t>Zy</w:t>
             </w:r>
@@ -6843,15 +7163,17 @@
                 <w:color w:val="000000"/>
                 <w:sz w:val="27"/>
                 <w:szCs w:val="32"/>
-              </w:rPr>
-              <w:t>–</w:t>
-            </w:r>
-            <w:r>
-              <w:rPr>
-                <w:rFonts w:ascii="BRH Malayalam Extra" w:hAnsi="BRH Malayalam Extra" w:cs="BRH Malayalam Extra"/>
-                <w:color w:val="000000"/>
-                <w:sz w:val="32"/>
-                <w:szCs w:val="32"/>
+                <w:lang w:val="it-IT"/>
+              </w:rPr>
+              <w:t>–</w:t>
+            </w:r>
+            <w:r>
+              <w:rPr>
+                <w:rFonts w:ascii="BRH Malayalam Extra" w:hAnsi="BRH Malayalam Extra" w:cs="BRH Malayalam Extra"/>
+                <w:color w:val="000000"/>
+                <w:sz w:val="32"/>
+                <w:szCs w:val="32"/>
+                <w:lang w:val="it-IT"/>
               </w:rPr>
               <w:t xml:space="preserve"> | s</w:t>
             </w:r>
@@ -6861,15 +7183,17 @@
                 <w:color w:val="000000"/>
                 <w:sz w:val="27"/>
                 <w:szCs w:val="32"/>
-              </w:rPr>
-              <w:t>–</w:t>
-            </w:r>
-            <w:r>
-              <w:rPr>
-                <w:rFonts w:ascii="BRH Malayalam Extra" w:hAnsi="BRH Malayalam Extra" w:cs="BRH Malayalam Extra"/>
-                <w:color w:val="000000"/>
-                <w:sz w:val="32"/>
-                <w:szCs w:val="32"/>
+                <w:lang w:val="it-IT"/>
+              </w:rPr>
+              <w:t>–</w:t>
+            </w:r>
+            <w:r>
+              <w:rPr>
+                <w:rFonts w:ascii="BRH Malayalam Extra" w:hAnsi="BRH Malayalam Extra" w:cs="BRH Malayalam Extra"/>
+                <w:color w:val="000000"/>
+                <w:sz w:val="32"/>
+                <w:szCs w:val="32"/>
+                <w:lang w:val="it-IT"/>
               </w:rPr>
               <w:t>eëb—q | kxöZz˜J |</w:t>
             </w:r>
@@ -6886,6 +7210,7 @@
                 <w:color w:val="000000"/>
                 <w:sz w:val="32"/>
                 <w:szCs w:val="32"/>
+                <w:lang w:val="it-IT"/>
               </w:rPr>
             </w:pPr>
             <w:r>
@@ -6894,6 +7219,7 @@
                 <w:color w:val="000000"/>
                 <w:sz w:val="32"/>
                 <w:szCs w:val="32"/>
+                <w:lang w:val="it-IT"/>
               </w:rPr>
               <w:t>B</w:t>
             </w:r>
@@ -6903,15 +7229,17 @@
                 <w:color w:val="000000"/>
                 <w:sz w:val="27"/>
                 <w:szCs w:val="32"/>
-              </w:rPr>
-              <w:t>–</w:t>
-            </w:r>
-            <w:r>
-              <w:rPr>
-                <w:rFonts w:ascii="BRH Malayalam Extra" w:hAnsi="BRH Malayalam Extra" w:cs="BRH Malayalam Extra"/>
-                <w:color w:val="000000"/>
-                <w:sz w:val="32"/>
-                <w:szCs w:val="32"/>
+                <w:lang w:val="it-IT"/>
+              </w:rPr>
+              <w:t>–</w:t>
+            </w:r>
+            <w:r>
+              <w:rPr>
+                <w:rFonts w:ascii="BRH Malayalam Extra" w:hAnsi="BRH Malayalam Extra" w:cs="BRH Malayalam Extra"/>
+                <w:color w:val="000000"/>
+                <w:sz w:val="32"/>
+                <w:szCs w:val="32"/>
+                <w:lang w:val="it-IT"/>
               </w:rPr>
               <w:t>¥eïx</w:t>
             </w:r>
@@ -6921,15 +7249,17 @@
                 <w:color w:val="000000"/>
                 <w:sz w:val="27"/>
                 <w:szCs w:val="32"/>
-              </w:rPr>
-              <w:t>–</w:t>
-            </w:r>
-            <w:r>
-              <w:rPr>
-                <w:rFonts w:ascii="BRH Malayalam Extra" w:hAnsi="BRH Malayalam Extra" w:cs="BRH Malayalam Extra"/>
-                <w:color w:val="000000"/>
-                <w:sz w:val="32"/>
-                <w:szCs w:val="32"/>
+                <w:lang w:val="it-IT"/>
+              </w:rPr>
+              <w:t>–</w:t>
+            </w:r>
+            <w:r>
+              <w:rPr>
+                <w:rFonts w:ascii="BRH Malayalam Extra" w:hAnsi="BRH Malayalam Extra" w:cs="BRH Malayalam Extra"/>
+                <w:color w:val="000000"/>
+                <w:sz w:val="32"/>
+                <w:szCs w:val="32"/>
+                <w:lang w:val="it-IT"/>
               </w:rPr>
               <w:t>Zy</w:t>
             </w:r>
@@ -6939,15 +7269,17 @@
                 <w:color w:val="000000"/>
                 <w:sz w:val="27"/>
                 <w:szCs w:val="32"/>
-              </w:rPr>
-              <w:t>–</w:t>
-            </w:r>
-            <w:r>
-              <w:rPr>
-                <w:rFonts w:ascii="BRH Malayalam Extra" w:hAnsi="BRH Malayalam Extra" w:cs="BRH Malayalam Extra"/>
-                <w:color w:val="000000"/>
-                <w:sz w:val="32"/>
-                <w:szCs w:val="32"/>
+                <w:lang w:val="it-IT"/>
+              </w:rPr>
+              <w:t>–</w:t>
+            </w:r>
+            <w:r>
+              <w:rPr>
+                <w:rFonts w:ascii="BRH Malayalam Extra" w:hAnsi="BRH Malayalam Extra" w:cs="BRH Malayalam Extra"/>
+                <w:color w:val="000000"/>
+                <w:sz w:val="32"/>
+                <w:szCs w:val="32"/>
+                <w:lang w:val="it-IT"/>
               </w:rPr>
               <w:t xml:space="preserve"> s</w:t>
             </w:r>
@@ -6957,15 +7289,17 @@
                 <w:color w:val="000000"/>
                 <w:sz w:val="27"/>
                 <w:szCs w:val="32"/>
-              </w:rPr>
-              <w:t>–</w:t>
-            </w:r>
-            <w:r>
-              <w:rPr>
-                <w:rFonts w:ascii="BRH Malayalam Extra" w:hAnsi="BRH Malayalam Extra" w:cs="BRH Malayalam Extra"/>
-                <w:color w:val="000000"/>
-                <w:sz w:val="32"/>
-                <w:szCs w:val="32"/>
+                <w:lang w:val="it-IT"/>
+              </w:rPr>
+              <w:t>–</w:t>
+            </w:r>
+            <w:r>
+              <w:rPr>
+                <w:rFonts w:ascii="BRH Malayalam Extra" w:hAnsi="BRH Malayalam Extra" w:cs="BRH Malayalam Extra"/>
+                <w:color w:val="000000"/>
+                <w:sz w:val="32"/>
+                <w:szCs w:val="32"/>
+                <w:lang w:val="it-IT"/>
               </w:rPr>
               <w:t>eëb—q s</w:t>
             </w:r>
@@ -6975,15 +7309,17 @@
                 <w:color w:val="000000"/>
                 <w:sz w:val="27"/>
                 <w:szCs w:val="32"/>
-              </w:rPr>
-              <w:t>–</w:t>
-            </w:r>
-            <w:r>
-              <w:rPr>
-                <w:rFonts w:ascii="BRH Malayalam Extra" w:hAnsi="BRH Malayalam Extra" w:cs="BRH Malayalam Extra"/>
-                <w:color w:val="000000"/>
-                <w:sz w:val="32"/>
-                <w:szCs w:val="32"/>
+                <w:lang w:val="it-IT"/>
+              </w:rPr>
+              <w:t>–</w:t>
+            </w:r>
+            <w:r>
+              <w:rPr>
+                <w:rFonts w:ascii="BRH Malayalam Extra" w:hAnsi="BRH Malayalam Extra" w:cs="BRH Malayalam Extra"/>
+                <w:color w:val="000000"/>
+                <w:sz w:val="32"/>
+                <w:szCs w:val="32"/>
+                <w:lang w:val="it-IT"/>
               </w:rPr>
               <w:t>eëb—q</w:t>
             </w:r>
@@ -6994,6 +7330,7 @@
                 <w:sz w:val="32"/>
                 <w:szCs w:val="32"/>
                 <w:highlight w:val="green"/>
+                <w:lang w:val="it-IT"/>
               </w:rPr>
               <w:t>x</w:t>
             </w:r>
@@ -7003,6 +7340,7 @@
                 <w:color w:val="000000"/>
                 <w:sz w:val="32"/>
                 <w:szCs w:val="32"/>
+                <w:lang w:val="it-IT"/>
               </w:rPr>
               <w:t>¥eïx Zõx¥eïxZy s</w:t>
             </w:r>
@@ -7012,15 +7350,17 @@
                 <w:color w:val="000000"/>
                 <w:sz w:val="27"/>
                 <w:szCs w:val="32"/>
-              </w:rPr>
-              <w:t>–</w:t>
-            </w:r>
-            <w:r>
-              <w:rPr>
-                <w:rFonts w:ascii="BRH Malayalam Extra" w:hAnsi="BRH Malayalam Extra" w:cs="BRH Malayalam Extra"/>
-                <w:color w:val="000000"/>
-                <w:sz w:val="32"/>
-                <w:szCs w:val="32"/>
+                <w:lang w:val="it-IT"/>
+              </w:rPr>
+              <w:t>–</w:t>
+            </w:r>
+            <w:r>
+              <w:rPr>
+                <w:rFonts w:ascii="BRH Malayalam Extra" w:hAnsi="BRH Malayalam Extra" w:cs="BRH Malayalam Extra"/>
+                <w:color w:val="000000"/>
+                <w:sz w:val="32"/>
+                <w:szCs w:val="32"/>
+                <w:lang w:val="it-IT"/>
               </w:rPr>
               <w:t>eëb—q</w:t>
             </w:r>
@@ -7030,15 +7370,17 @@
                 <w:color w:val="000000"/>
                 <w:sz w:val="27"/>
                 <w:szCs w:val="32"/>
-              </w:rPr>
-              <w:t>–</w:t>
-            </w:r>
-            <w:r>
-              <w:rPr>
-                <w:rFonts w:ascii="BRH Malayalam Extra" w:hAnsi="BRH Malayalam Extra" w:cs="BRH Malayalam Extra"/>
-                <w:color w:val="000000"/>
-                <w:sz w:val="32"/>
-                <w:szCs w:val="32"/>
+                <w:lang w:val="it-IT"/>
+              </w:rPr>
+              <w:t>–</w:t>
+            </w:r>
+            <w:r>
+              <w:rPr>
+                <w:rFonts w:ascii="BRH Malayalam Extra" w:hAnsi="BRH Malayalam Extra" w:cs="BRH Malayalam Extra"/>
+                <w:color w:val="000000"/>
+                <w:sz w:val="32"/>
+                <w:szCs w:val="32"/>
+                <w:lang w:val="it-IT"/>
               </w:rPr>
               <w:t xml:space="preserve"> kxöZz</w:t>
             </w:r>
@@ -7048,15 +7390,17 @@
                 <w:color w:val="000000"/>
                 <w:sz w:val="27"/>
                 <w:szCs w:val="32"/>
-              </w:rPr>
-              <w:t>–</w:t>
-            </w:r>
-            <w:r>
-              <w:rPr>
-                <w:rFonts w:ascii="BRH Malayalam Extra" w:hAnsi="BRH Malayalam Extra" w:cs="BRH Malayalam Extra"/>
-                <w:color w:val="000000"/>
-                <w:sz w:val="32"/>
-                <w:szCs w:val="32"/>
+                <w:lang w:val="it-IT"/>
+              </w:rPr>
+              <w:t>–</w:t>
+            </w:r>
+            <w:r>
+              <w:rPr>
+                <w:rFonts w:ascii="BRH Malayalam Extra" w:hAnsi="BRH Malayalam Extra" w:cs="BRH Malayalam Extra"/>
+                <w:color w:val="000000"/>
+                <w:sz w:val="32"/>
+                <w:szCs w:val="32"/>
+                <w:lang w:val="it-IT"/>
               </w:rPr>
               <w:t xml:space="preserve"> kxöZz˜J s</w:t>
             </w:r>
@@ -7066,15 +7410,17 @@
                 <w:color w:val="000000"/>
                 <w:sz w:val="27"/>
                 <w:szCs w:val="32"/>
-              </w:rPr>
-              <w:t>–</w:t>
-            </w:r>
-            <w:r>
-              <w:rPr>
-                <w:rFonts w:ascii="BRH Malayalam Extra" w:hAnsi="BRH Malayalam Extra" w:cs="BRH Malayalam Extra"/>
-                <w:color w:val="000000"/>
-                <w:sz w:val="32"/>
-                <w:szCs w:val="32"/>
+                <w:lang w:val="it-IT"/>
+              </w:rPr>
+              <w:t>–</w:t>
+            </w:r>
+            <w:r>
+              <w:rPr>
+                <w:rFonts w:ascii="BRH Malayalam Extra" w:hAnsi="BRH Malayalam Extra" w:cs="BRH Malayalam Extra"/>
+                <w:color w:val="000000"/>
+                <w:sz w:val="32"/>
+                <w:szCs w:val="32"/>
+                <w:lang w:val="it-IT"/>
               </w:rPr>
               <w:t>eëb—q</w:t>
             </w:r>
@@ -7085,6 +7431,7 @@
                 <w:sz w:val="32"/>
                 <w:szCs w:val="32"/>
                 <w:highlight w:val="green"/>
+                <w:lang w:val="it-IT"/>
               </w:rPr>
               <w:t>x</w:t>
             </w:r>
@@ -7094,6 +7441,7 @@
                 <w:color w:val="000000"/>
                 <w:sz w:val="32"/>
                 <w:szCs w:val="32"/>
+                <w:lang w:val="it-IT"/>
               </w:rPr>
               <w:t>¥eïx Zõx¥eïxZy s</w:t>
             </w:r>
@@ -7103,15 +7451,17 @@
                 <w:color w:val="000000"/>
                 <w:sz w:val="27"/>
                 <w:szCs w:val="32"/>
-              </w:rPr>
-              <w:t>–</w:t>
-            </w:r>
-            <w:r>
-              <w:rPr>
-                <w:rFonts w:ascii="BRH Malayalam Extra" w:hAnsi="BRH Malayalam Extra" w:cs="BRH Malayalam Extra"/>
-                <w:color w:val="000000"/>
-                <w:sz w:val="32"/>
-                <w:szCs w:val="32"/>
+                <w:lang w:val="it-IT"/>
+              </w:rPr>
+              <w:t>–</w:t>
+            </w:r>
+            <w:r>
+              <w:rPr>
+                <w:rFonts w:ascii="BRH Malayalam Extra" w:hAnsi="BRH Malayalam Extra" w:cs="BRH Malayalam Extra"/>
+                <w:color w:val="000000"/>
+                <w:sz w:val="32"/>
+                <w:szCs w:val="32"/>
+                <w:lang w:val="it-IT"/>
               </w:rPr>
               <w:t>eëb—q</w:t>
             </w:r>
@@ -7121,26 +7471,19 @@
                 <w:color w:val="000000"/>
                 <w:sz w:val="27"/>
                 <w:szCs w:val="32"/>
-              </w:rPr>
-              <w:t>–</w:t>
-            </w:r>
-            <w:r>
-              <w:rPr>
-                <w:rFonts w:ascii="BRH Malayalam Extra" w:hAnsi="BRH Malayalam Extra" w:cs="BRH Malayalam Extra"/>
-                <w:color w:val="000000"/>
-                <w:sz w:val="32"/>
-                <w:szCs w:val="32"/>
-              </w:rPr>
-              <w:t xml:space="preserve"> kxöZz˜J |</w:t>
-            </w:r>
-            <w:r>
-              <w:rPr>
-                <w:rFonts w:ascii="BRH Malayalam Extra" w:hAnsi="BRH Malayalam Extra" w:cs="BRH Malayalam Extra"/>
-                <w:color w:val="000000"/>
-                <w:sz w:val="32"/>
-                <w:szCs w:val="32"/>
-              </w:rPr>
-              <w:t xml:space="preserve"> </w:t>
+                <w:lang w:val="it-IT"/>
+              </w:rPr>
+              <w:t>–</w:t>
+            </w:r>
+            <w:r>
+              <w:rPr>
+                <w:rFonts w:ascii="BRH Malayalam Extra" w:hAnsi="BRH Malayalam Extra" w:cs="BRH Malayalam Extra"/>
+                <w:color w:val="000000"/>
+                <w:sz w:val="32"/>
+                <w:szCs w:val="32"/>
+                <w:lang w:val="it-IT"/>
+              </w:rPr>
+              <w:t xml:space="preserve"> kxöZz˜J | </w:t>
             </w:r>
           </w:p>
         </w:tc>
@@ -11570,10 +11913,9 @@
           <w:bCs/>
           <w:sz w:val="32"/>
           <w:szCs w:val="32"/>
-          <w:highlight w:val="red"/>
           <w:u w:val="single"/>
         </w:rPr>
-        <w:t>?????</w:t>
+        <w:t>31st July 2023</w:t>
       </w:r>
     </w:p>
     <w:p>

</xml_diff>